<commit_message>
feat: Completed QSF documentation Module 7 - Deliverable VI
</commit_message>
<xml_diff>
--- a/Courses/PROG1061 - Computer Programming Capstone Project/Module 7 - Deliverable VI/QSF_Prep_documentation.docx
+++ b/Courses/PROG1061 - Computer Programming Capstone Project/Module 7 - Deliverable VI/QSF_Prep_documentation.docx
@@ -808,7 +808,21 @@
           <w:sz w:val="24"/>
           <w:szCs w:val="24"/>
         </w:rPr>
-        <w:t>to run CKK Desktop are as follows:</w:t>
+        <w:t xml:space="preserve">to run </w:t>
+      </w:r>
+      <w:r>
+        <w:rPr>
+          <w:sz w:val="24"/>
+          <w:szCs w:val="24"/>
+        </w:rPr>
+        <w:t>Quick Start Finance</w:t>
+      </w:r>
+      <w:r>
+        <w:rPr>
+          <w:sz w:val="24"/>
+          <w:szCs w:val="24"/>
+        </w:rPr>
+        <w:t xml:space="preserve"> Desktop are as follows:</w:t>
       </w:r>
     </w:p>
     <w:p>
@@ -913,6 +927,8 @@
           <w:numId w:val="3"/>
         </w:numPr>
         <w:rPr>
+          <w:b/>
+          <w:bCs/>
           <w:sz w:val="24"/>
           <w:szCs w:val="24"/>
         </w:rPr>
@@ -923,176 +939,6 @@
           <w:szCs w:val="24"/>
         </w:rPr>
         <w:t>Display:800×600 resolution</w:t>
-      </w:r>
-    </w:p>
-    <w:p>
-      <w:pPr>
-        <w:rPr>
-          <w:sz w:val="24"/>
-          <w:szCs w:val="24"/>
-        </w:rPr>
-      </w:pPr>
-      <w:r>
-        <w:rPr>
-          <w:sz w:val="24"/>
-          <w:szCs w:val="24"/>
-        </w:rPr>
-        <w:t xml:space="preserve">The minimum requirements for to run CKK </w:t>
-      </w:r>
-      <w:r>
-        <w:rPr>
-          <w:sz w:val="24"/>
-          <w:szCs w:val="24"/>
-        </w:rPr>
-        <w:t>Online</w:t>
-      </w:r>
-      <w:r>
-        <w:rPr>
-          <w:sz w:val="24"/>
-          <w:szCs w:val="24"/>
-        </w:rPr>
-        <w:t xml:space="preserve"> are as follows:</w:t>
-      </w:r>
-    </w:p>
-    <w:p>
-      <w:pPr>
-        <w:rPr>
-          <w:b/>
-          <w:bCs/>
-          <w:sz w:val="24"/>
-          <w:szCs w:val="24"/>
-        </w:rPr>
-      </w:pPr>
-      <w:r>
-        <w:rPr>
-          <w:b/>
-          <w:bCs/>
-          <w:sz w:val="24"/>
-          <w:szCs w:val="24"/>
-        </w:rPr>
-        <w:t>PC</w:t>
-      </w:r>
-    </w:p>
-    <w:p>
-      <w:pPr>
-        <w:rPr>
-          <w:sz w:val="24"/>
-          <w:szCs w:val="24"/>
-        </w:rPr>
-      </w:pPr>
-      <w:r>
-        <w:rPr>
-          <w:sz w:val="24"/>
-          <w:szCs w:val="24"/>
-        </w:rPr>
-        <w:t>To use C</w:t>
-      </w:r>
-      <w:r>
-        <w:rPr>
-          <w:sz w:val="24"/>
-          <w:szCs w:val="24"/>
-        </w:rPr>
-        <w:t>KK</w:t>
-      </w:r>
-      <w:r>
-        <w:rPr>
-          <w:sz w:val="24"/>
-          <w:szCs w:val="24"/>
-        </w:rPr>
-        <w:t xml:space="preserve"> </w:t>
-      </w:r>
-      <w:r>
-        <w:rPr>
-          <w:sz w:val="24"/>
-          <w:szCs w:val="24"/>
-        </w:rPr>
-        <w:t xml:space="preserve">in a </w:t>
-      </w:r>
-      <w:r>
-        <w:rPr>
-          <w:sz w:val="24"/>
-          <w:szCs w:val="24"/>
-        </w:rPr>
-        <w:t xml:space="preserve">browser on </w:t>
-      </w:r>
-      <w:r>
-        <w:rPr>
-          <w:b/>
-          <w:bCs/>
-          <w:sz w:val="24"/>
-          <w:szCs w:val="24"/>
-        </w:rPr>
-        <w:t>Windows</w:t>
-      </w:r>
-      <w:r>
-        <w:rPr>
-          <w:sz w:val="24"/>
-          <w:szCs w:val="24"/>
-        </w:rPr>
-        <w:t>, you'll need:</w:t>
-      </w:r>
-    </w:p>
-    <w:p>
-      <w:pPr>
-        <w:pStyle w:val="ListParagraph"/>
-        <w:numPr>
-          <w:ilvl w:val="0"/>
-          <w:numId w:val="4"/>
-        </w:numPr>
-        <w:rPr>
-          <w:sz w:val="24"/>
-          <w:szCs w:val="24"/>
-        </w:rPr>
-      </w:pPr>
-      <w:r>
-        <w:rPr>
-          <w:sz w:val="24"/>
-          <w:szCs w:val="24"/>
-        </w:rPr>
-        <w:t>Windows 7, Windows 8, Windows 8.1, Windows 10 or later</w:t>
-      </w:r>
-    </w:p>
-    <w:p>
-      <w:pPr>
-        <w:pStyle w:val="ListParagraph"/>
-        <w:numPr>
-          <w:ilvl w:val="0"/>
-          <w:numId w:val="4"/>
-        </w:numPr>
-        <w:rPr>
-          <w:sz w:val="24"/>
-          <w:szCs w:val="24"/>
-        </w:rPr>
-      </w:pPr>
-      <w:r>
-        <w:rPr>
-          <w:sz w:val="24"/>
-          <w:szCs w:val="24"/>
-        </w:rPr>
-        <w:t>An Intel Pentium 4 processor or later that's SSE3 capable</w:t>
-      </w:r>
-    </w:p>
-    <w:p>
-      <w:pPr>
-        <w:ind w:left="360"/>
-        <w:rPr>
-          <w:sz w:val="24"/>
-          <w:szCs w:val="24"/>
-        </w:rPr>
-      </w:pPr>
-      <w:r>
-        <w:rPr>
-          <w:sz w:val="24"/>
-          <w:szCs w:val="24"/>
-        </w:rPr>
-        <w:t xml:space="preserve">*  </w:t>
-      </w:r>
-      <w:r>
-        <w:rPr>
-          <w:sz w:val="24"/>
-          <w:szCs w:val="24"/>
-        </w:rPr>
-        <w:t>Note: Servers require Windows Server 2008 R2, Windows Server 2012, Windows Server 2012 R2, or Windows Server 2016.</w:t>
       </w:r>
     </w:p>
     <w:p>
@@ -1290,6 +1136,87 @@
           <w:szCs w:val="28"/>
         </w:rPr>
       </w:pPr>
+    </w:p>
+    <w:p>
+      <w:pPr>
+        <w:rPr>
+          <w:b/>
+          <w:bCs/>
+          <w:sz w:val="28"/>
+          <w:szCs w:val="28"/>
+        </w:rPr>
+      </w:pPr>
+    </w:p>
+    <w:p>
+      <w:pPr>
+        <w:rPr>
+          <w:b/>
+          <w:bCs/>
+          <w:sz w:val="28"/>
+          <w:szCs w:val="28"/>
+        </w:rPr>
+      </w:pPr>
+    </w:p>
+    <w:p>
+      <w:pPr>
+        <w:rPr>
+          <w:b/>
+          <w:bCs/>
+          <w:sz w:val="28"/>
+          <w:szCs w:val="28"/>
+        </w:rPr>
+      </w:pPr>
+    </w:p>
+    <w:p>
+      <w:pPr>
+        <w:rPr>
+          <w:b/>
+          <w:bCs/>
+          <w:sz w:val="28"/>
+          <w:szCs w:val="28"/>
+        </w:rPr>
+      </w:pPr>
+    </w:p>
+    <w:p>
+      <w:pPr>
+        <w:jc w:val="center"/>
+        <w:rPr>
+          <w:b/>
+          <w:bCs/>
+          <w:sz w:val="32"/>
+          <w:szCs w:val="32"/>
+        </w:rPr>
+      </w:pPr>
+      <w:r>
+        <w:rPr>
+          <w:b/>
+          <w:bCs/>
+          <w:sz w:val="32"/>
+          <w:szCs w:val="32"/>
+        </w:rPr>
+        <w:lastRenderedPageBreak/>
+        <w:t>Quick Start Finance</w:t>
+      </w:r>
+    </w:p>
+    <w:p>
+      <w:pPr>
+        <w:jc w:val="center"/>
+        <w:rPr>
+          <w:b/>
+          <w:bCs/>
+          <w:sz w:val="32"/>
+          <w:szCs w:val="32"/>
+        </w:rPr>
+      </w:pPr>
+      <w:r>
+        <w:rPr>
+          <w:b/>
+          <w:bCs/>
+          <w:sz w:val="32"/>
+          <w:szCs w:val="32"/>
+        </w:rPr>
+        <w:t>A “Younger” Personal Finance Application</w:t>
+      </w:r>
     </w:p>
     <w:p>
       <w:pPr>
@@ -1379,7 +1306,7 @@
             <w:sz w:val="24"/>
             <w:szCs w:val="24"/>
           </w:rPr>
-          <w:t>https://www.coreysknickkacks.com/Administrators/Download</w:t>
+          <w:t>https://www.Ryangineer.com/QuickStartFinance/Download</w:t>
         </w:r>
       </w:hyperlink>
       <w:r>
@@ -1427,7 +1354,21 @@
           <w:sz w:val="24"/>
           <w:szCs w:val="24"/>
         </w:rPr>
-        <w:t xml:space="preserve">When using Windows, which we recommend, click Windows start and or search for CKK.  Or, if you selected the “Create desktop icon” checkbox at the time of installation, double-click on your CKK toolbox desktop icon. </w:t>
+        <w:t xml:space="preserve">When using Windows, which we recommend, click Windows start and or search for </w:t>
+      </w:r>
+      <w:r>
+        <w:rPr>
+          <w:sz w:val="24"/>
+          <w:szCs w:val="24"/>
+        </w:rPr>
+        <w:t>Quick Start Finance (QSF)</w:t>
+      </w:r>
+      <w:r>
+        <w:rPr>
+          <w:sz w:val="24"/>
+          <w:szCs w:val="24"/>
+        </w:rPr>
+        <w:t xml:space="preserve">.  Or, if you selected the “Create desktop icon” checkbox at the time of installation, double-click on your CKK toolbox desktop icon. </w:t>
       </w:r>
     </w:p>
     <w:p>
@@ -1447,7 +1388,14 @@
           <w:sz w:val="24"/>
           <w:szCs w:val="24"/>
         </w:rPr>
-        <w:t xml:space="preserve">A splash page will </w:t>
+        <w:t>The QSF Login in</w:t>
+      </w:r>
+      <w:r>
+        <w:rPr>
+          <w:sz w:val="24"/>
+          <w:szCs w:val="24"/>
+        </w:rPr>
+        <w:t xml:space="preserve"> page will </w:t>
       </w:r>
       <w:r>
         <w:rPr>
@@ -1459,141 +1407,18 @@
     </w:p>
     <w:p>
       <w:pPr>
-        <w:pStyle w:val="ListParagraph"/>
-        <w:numPr>
-          <w:ilvl w:val="0"/>
-          <w:numId w:val="6"/>
-        </w:numPr>
-        <w:rPr>
-          <w:sz w:val="24"/>
-          <w:szCs w:val="24"/>
-        </w:rPr>
-      </w:pPr>
-      <w:r>
-        <w:rPr>
-          <w:sz w:val="24"/>
-          <w:szCs w:val="24"/>
-        </w:rPr>
-        <w:t>At the initial login screen, please enter “admin” for username and password.</w:t>
-      </w:r>
-    </w:p>
-    <w:p>
-      <w:pPr>
-        <w:pStyle w:val="ListParagraph"/>
-        <w:numPr>
-          <w:ilvl w:val="0"/>
-          <w:numId w:val="6"/>
-        </w:numPr>
-        <w:rPr>
-          <w:sz w:val="24"/>
-          <w:szCs w:val="24"/>
-        </w:rPr>
-      </w:pPr>
-      <w:r>
-        <w:rPr>
-          <w:sz w:val="24"/>
-          <w:szCs w:val="24"/>
-        </w:rPr>
-        <w:t xml:space="preserve">Once, you have completed the initial setup and installation, we recommend deleting the default admin user account and creating unique </w:t>
-      </w:r>
-      <w:r>
-        <w:rPr>
-          <w:sz w:val="24"/>
-          <w:szCs w:val="24"/>
-        </w:rPr>
-        <w:t>usernames</w:t>
-      </w:r>
-      <w:r>
-        <w:rPr>
-          <w:sz w:val="24"/>
-          <w:szCs w:val="24"/>
-        </w:rPr>
-        <w:t xml:space="preserve"> relevant to business requirements.</w:t>
-      </w:r>
-    </w:p>
-    <w:p>
-      <w:pPr>
-        <w:rPr>
-          <w:sz w:val="24"/>
-          <w:szCs w:val="24"/>
-        </w:rPr>
-      </w:pPr>
-      <w:r>
-        <w:rPr>
-          <w:sz w:val="24"/>
-          <w:szCs w:val="24"/>
-        </w:rPr>
-        <w:t>Step 2 – Add, edit and remove products</w:t>
-      </w:r>
-    </w:p>
-    <w:p>
-      <w:pPr>
-        <w:pStyle w:val="ListParagraph"/>
-        <w:numPr>
-          <w:ilvl w:val="0"/>
-          <w:numId w:val="7"/>
-        </w:numPr>
-        <w:rPr>
-          <w:sz w:val="24"/>
-          <w:szCs w:val="24"/>
-        </w:rPr>
-      </w:pPr>
-      <w:r>
-        <w:rPr>
-          <w:sz w:val="24"/>
-          <w:szCs w:val="24"/>
-        </w:rPr>
-        <w:t>Following login, the “Product Manager” GUI will open.</w:t>
-      </w:r>
-    </w:p>
-    <w:p>
-      <w:pPr>
-        <w:pStyle w:val="ListParagraph"/>
-        <w:numPr>
-          <w:ilvl w:val="0"/>
-          <w:numId w:val="7"/>
-        </w:numPr>
-        <w:rPr>
-          <w:sz w:val="24"/>
-          <w:szCs w:val="24"/>
-        </w:rPr>
-      </w:pPr>
-      <w:r>
-        <w:rPr>
-          <w:sz w:val="24"/>
-          <w:szCs w:val="24"/>
-        </w:rPr>
-        <w:t>At the “Product Manager” GUI, you may enter new products in the fields below the “Products list” grid-view (center screen</w:t>
-      </w:r>
-      <w:r>
-        <w:rPr>
-          <w:sz w:val="24"/>
-          <w:szCs w:val="24"/>
-        </w:rPr>
-        <w:t>, see figure 1.1</w:t>
-      </w:r>
-      <w:r>
-        <w:rPr>
-          <w:sz w:val="24"/>
-          <w:szCs w:val="24"/>
-        </w:rPr>
-        <w:t>).</w:t>
-      </w:r>
-    </w:p>
-    <w:p>
-      <w:pPr>
-        <w:pStyle w:val="ListParagraph"/>
         <w:keepNext/>
+        <w:jc w:val="center"/>
       </w:pPr>
       <w:r>
         <w:rPr>
           <w:noProof/>
         </w:rPr>
         <w:drawing>
-          <wp:inline distT="0" distB="0" distL="0" distR="0" wp14:anchorId="4D46957B" wp14:editId="3A1388CF">
-            <wp:extent cx="5181600" cy="2996028"/>
+          <wp:inline distT="0" distB="0" distL="0" distR="0" wp14:anchorId="0DC0FD92" wp14:editId="3FCC83BC">
+            <wp:extent cx="1360323" cy="1905000"/>
             <wp:effectExtent l="0" t="0" r="0" b="0"/>
-            <wp:docPr id="2" name="Picture 2" descr="A picture containing graphical user interface&#10;&#10;Description automatically generated"/>
+            <wp:docPr id="5" name="Picture 5" descr="Graphical user interface, text, application, email&#10;&#10;Description automatically generated"/>
             <wp:cNvGraphicFramePr>
               <a:graphicFrameLocks xmlns:a="http://schemas.openxmlformats.org/drawingml/2006/main" noChangeAspect="1"/>
             </wp:cNvGraphicFramePr>
@@ -1601,23 +1426,36 @@
               <a:graphicData uri="http://schemas.openxmlformats.org/drawingml/2006/picture">
                 <pic:pic xmlns:pic="http://schemas.openxmlformats.org/drawingml/2006/picture">
                   <pic:nvPicPr>
-                    <pic:cNvPr id="2" name="Picture 2" descr="A picture containing graphical user interface&#10;&#10;Description automatically generated"/>
-                    <pic:cNvPicPr/>
+                    <pic:cNvPr id="5" name="Picture 5" descr="Graphical user interface, text, application, email&#10;&#10;Description automatically generated"/>
+                    <pic:cNvPicPr>
+                      <a:picLocks noChangeAspect="1" noChangeArrowheads="1"/>
+                    </pic:cNvPicPr>
                   </pic:nvPicPr>
                   <pic:blipFill>
-                    <a:blip r:embed="rId6"/>
+                    <a:blip r:embed="rId6" cstate="print">
+                      <a:extLst>
+                        <a:ext uri="{28A0092B-C50C-407E-A947-70E740481C1C}">
+                          <a14:useLocalDpi xmlns:a14="http://schemas.microsoft.com/office/drawing/2010/main" val="0"/>
+                        </a:ext>
+                      </a:extLst>
+                    </a:blip>
+                    <a:srcRect/>
                     <a:stretch>
                       <a:fillRect/>
                     </a:stretch>
                   </pic:blipFill>
-                  <pic:spPr>
+                  <pic:spPr bwMode="auto">
                     <a:xfrm>
                       <a:off x="0" y="0"/>
-                      <a:ext cx="5195277" cy="3003936"/>
+                      <a:ext cx="1361926" cy="1907245"/>
                     </a:xfrm>
                     <a:prstGeom prst="rect">
                       <a:avLst/>
                     </a:prstGeom>
+                    <a:noFill/>
+                    <a:ln>
+                      <a:noFill/>
+                    </a:ln>
                   </pic:spPr>
                 </pic:pic>
               </a:graphicData>
@@ -1631,23 +1469,61 @@
         <w:pStyle w:val="Caption"/>
         <w:jc w:val="center"/>
         <w:rPr>
-          <w:sz w:val="24"/>
-          <w:szCs w:val="24"/>
-        </w:rPr>
-      </w:pPr>
-      <w:r>
+          <w:b/>
+          <w:bCs/>
+          <w:sz w:val="24"/>
+          <w:szCs w:val="24"/>
+        </w:rPr>
+      </w:pPr>
+      <w:r>
+        <w:rPr>
+          <w:b/>
+          <w:bCs/>
+        </w:rPr>
         <w:t xml:space="preserve">Figure </w:t>
       </w:r>
-      <w:fldSimple w:instr=" SEQ Figure \* ARABIC ">
-        <w:r>
-          <w:rPr>
-            <w:noProof/>
-          </w:rPr>
-          <w:t>1</w:t>
-        </w:r>
-      </w:fldSimple>
-      <w:r>
-        <w:t>.1</w:t>
+      <w:r>
+        <w:rPr>
+          <w:b/>
+          <w:bCs/>
+        </w:rPr>
+        <w:fldChar w:fldCharType="begin"/>
+      </w:r>
+      <w:r>
+        <w:rPr>
+          <w:b/>
+          <w:bCs/>
+        </w:rPr>
+        <w:instrText xml:space="preserve"> SEQ Figure \* ARABIC </w:instrText>
+      </w:r>
+      <w:r>
+        <w:rPr>
+          <w:b/>
+          <w:bCs/>
+        </w:rPr>
+        <w:fldChar w:fldCharType="separate"/>
+      </w:r>
+      <w:r>
+        <w:rPr>
+          <w:b/>
+          <w:bCs/>
+          <w:noProof/>
+        </w:rPr>
+        <w:t>1</w:t>
+      </w:r>
+      <w:r>
+        <w:rPr>
+          <w:b/>
+          <w:bCs/>
+        </w:rPr>
+        <w:fldChar w:fldCharType="end"/>
+      </w:r>
+      <w:r>
+        <w:rPr>
+          <w:b/>
+          <w:bCs/>
+        </w:rPr>
+        <w:t xml:space="preserve"> - Login</w:t>
       </w:r>
     </w:p>
     <w:p>
@@ -1655,7 +1531,7 @@
         <w:pStyle w:val="ListParagraph"/>
         <w:numPr>
           <w:ilvl w:val="0"/>
-          <w:numId w:val="7"/>
+          <w:numId w:val="6"/>
         </w:numPr>
         <w:rPr>
           <w:sz w:val="24"/>
@@ -1667,143 +1543,51 @@
           <w:sz w:val="24"/>
           <w:szCs w:val="24"/>
         </w:rPr>
-        <w:t>There is no need to enter the ID number of a new product as these will populate by default preventing the creation of products with identical IDs</w:t>
-      </w:r>
-    </w:p>
-    <w:p>
-      <w:pPr>
-        <w:pStyle w:val="ListParagraph"/>
-        <w:numPr>
-          <w:ilvl w:val="0"/>
-          <w:numId w:val="7"/>
-        </w:numPr>
-        <w:rPr>
-          <w:sz w:val="24"/>
-          <w:szCs w:val="24"/>
-        </w:rPr>
-      </w:pPr>
-      <w:r>
-        <w:rPr>
-          <w:sz w:val="24"/>
-          <w:szCs w:val="24"/>
-        </w:rPr>
-        <w:lastRenderedPageBreak/>
-        <w:t>Edit a product by clicking on it in the “Product list” grid-view and selecting and editing in the fields below with whatever relevant information you wish to add.</w:t>
-      </w:r>
-    </w:p>
-    <w:p>
-      <w:pPr>
-        <w:pStyle w:val="ListParagraph"/>
-        <w:numPr>
-          <w:ilvl w:val="0"/>
-          <w:numId w:val="7"/>
-        </w:numPr>
-        <w:rPr>
-          <w:sz w:val="24"/>
-          <w:szCs w:val="24"/>
-        </w:rPr>
-      </w:pPr>
-      <w:r>
-        <w:rPr>
-          <w:sz w:val="24"/>
-          <w:szCs w:val="24"/>
-        </w:rPr>
-        <w:t xml:space="preserve">Remove a product by selecting the product desired for removal in the “Products list” grid-view and when it </w:t>
-      </w:r>
-      <w:r>
-        <w:rPr>
-          <w:sz w:val="24"/>
-          <w:szCs w:val="24"/>
-        </w:rPr>
-        <w:t>appears in the fields, click the delete button</w:t>
-      </w:r>
-      <w:r>
-        <w:rPr>
-          <w:sz w:val="24"/>
-          <w:szCs w:val="24"/>
-        </w:rPr>
-        <w:t xml:space="preserve">  </w:t>
-      </w:r>
-    </w:p>
-    <w:p>
-      <w:pPr>
-        <w:rPr>
-          <w:sz w:val="24"/>
-          <w:szCs w:val="24"/>
-        </w:rPr>
-      </w:pPr>
-      <w:r>
-        <w:rPr>
-          <w:sz w:val="24"/>
-          <w:szCs w:val="24"/>
-        </w:rPr>
-        <w:t>Step 3 – Online store purchase of products</w:t>
-      </w:r>
-    </w:p>
-    <w:p>
-      <w:pPr>
-        <w:pStyle w:val="ListParagraph"/>
-        <w:numPr>
-          <w:ilvl w:val="0"/>
-          <w:numId w:val="8"/>
-        </w:numPr>
-        <w:rPr>
-          <w:sz w:val="24"/>
-          <w:szCs w:val="24"/>
-        </w:rPr>
-      </w:pPr>
-      <w:r>
-        <w:rPr>
-          <w:sz w:val="24"/>
-          <w:szCs w:val="24"/>
-        </w:rPr>
-        <w:t xml:space="preserve">To purchase products at the Corey’s Knick Knacks online store, go to </w:t>
-      </w:r>
-      <w:hyperlink r:id="rId7" w:history="1">
-        <w:r>
-          <w:rPr>
-            <w:rStyle w:val="Hyperlink"/>
-            <w:sz w:val="24"/>
-            <w:szCs w:val="24"/>
-          </w:rPr>
-          <w:t>https://www.coreysknickkacks.com</w:t>
-        </w:r>
-      </w:hyperlink>
-    </w:p>
-    <w:p>
-      <w:pPr>
-        <w:pStyle w:val="ListParagraph"/>
-        <w:numPr>
-          <w:ilvl w:val="0"/>
-          <w:numId w:val="8"/>
-        </w:numPr>
-        <w:rPr>
-          <w:sz w:val="24"/>
-          <w:szCs w:val="24"/>
-        </w:rPr>
-      </w:pPr>
-      <w:r>
-        <w:rPr>
-          <w:sz w:val="24"/>
-          <w:szCs w:val="24"/>
-        </w:rPr>
-        <w:t>Click on the “Shopping Cart” link on the top navigation bar to go to a page displaying products for purchase (see figure 1.2)</w:t>
+        <w:t xml:space="preserve">At the initial login screen, please enter </w:t>
+      </w:r>
+      <w:r>
+        <w:rPr>
+          <w:sz w:val="24"/>
+          <w:szCs w:val="24"/>
+        </w:rPr>
+        <w:t>select “Register” at the very bottom to create a new</w:t>
+      </w:r>
+      <w:r>
+        <w:rPr>
+          <w:sz w:val="24"/>
+          <w:szCs w:val="24"/>
+        </w:rPr>
+        <w:t xml:space="preserve"> username and password</w:t>
+      </w:r>
+      <w:r>
+        <w:rPr>
+          <w:sz w:val="24"/>
+          <w:szCs w:val="24"/>
+        </w:rPr>
+        <w:t xml:space="preserve"> (see Figure 1 – Login)</w:t>
+      </w:r>
+      <w:r>
+        <w:rPr>
+          <w:sz w:val="24"/>
+          <w:szCs w:val="24"/>
+        </w:rPr>
+        <w:t>.</w:t>
       </w:r>
     </w:p>
     <w:p>
       <w:pPr>
         <w:keepNext/>
-        <w:ind w:firstLine="720"/>
+        <w:jc w:val="center"/>
       </w:pPr>
       <w:r>
         <w:rPr>
           <w:noProof/>
         </w:rPr>
         <w:drawing>
-          <wp:inline distT="0" distB="0" distL="0" distR="0" wp14:anchorId="247EB002" wp14:editId="3A6619ED">
-            <wp:extent cx="5155894" cy="3429000"/>
+          <wp:inline distT="0" distB="0" distL="0" distR="0" wp14:anchorId="01D43F25" wp14:editId="77F7C157">
+            <wp:extent cx="1422209" cy="2000250"/>
             <wp:effectExtent l="0" t="0" r="6985" b="0"/>
-            <wp:docPr id="1" name="Picture 1" descr="Graphical user interface, text, application&#10;&#10;Description automatically generated"/>
+            <wp:docPr id="6" name="Picture 6" descr="Graphical user interface, text, application, email&#10;&#10;Description automatically generated"/>
             <wp:cNvGraphicFramePr>
               <a:graphicFrameLocks xmlns:a="http://schemas.openxmlformats.org/drawingml/2006/main" noChangeAspect="1"/>
             </wp:cNvGraphicFramePr>
@@ -1811,23 +1595,36 @@
               <a:graphicData uri="http://schemas.openxmlformats.org/drawingml/2006/picture">
                 <pic:pic xmlns:pic="http://schemas.openxmlformats.org/drawingml/2006/picture">
                   <pic:nvPicPr>
-                    <pic:cNvPr id="1" name="Picture 1" descr="Graphical user interface, text, application&#10;&#10;Description automatically generated"/>
-                    <pic:cNvPicPr/>
+                    <pic:cNvPr id="6" name="Picture 6" descr="Graphical user interface, text, application, email&#10;&#10;Description automatically generated"/>
+                    <pic:cNvPicPr>
+                      <a:picLocks noChangeAspect="1" noChangeArrowheads="1"/>
+                    </pic:cNvPicPr>
                   </pic:nvPicPr>
                   <pic:blipFill>
-                    <a:blip r:embed="rId8"/>
+                    <a:blip r:embed="rId7" cstate="print">
+                      <a:extLst>
+                        <a:ext uri="{28A0092B-C50C-407E-A947-70E740481C1C}">
+                          <a14:useLocalDpi xmlns:a14="http://schemas.microsoft.com/office/drawing/2010/main" val="0"/>
+                        </a:ext>
+                      </a:extLst>
+                    </a:blip>
+                    <a:srcRect/>
                     <a:stretch>
                       <a:fillRect/>
                     </a:stretch>
                   </pic:blipFill>
-                  <pic:spPr>
+                  <pic:spPr bwMode="auto">
                     <a:xfrm>
                       <a:off x="0" y="0"/>
-                      <a:ext cx="5161194" cy="3432525"/>
+                      <a:ext cx="1424310" cy="2003204"/>
                     </a:xfrm>
                     <a:prstGeom prst="rect">
                       <a:avLst/>
                     </a:prstGeom>
+                    <a:noFill/>
+                    <a:ln>
+                      <a:noFill/>
+                    </a:ln>
                   </pic:spPr>
                 </pic:pic>
               </a:graphicData>
@@ -1841,23 +1638,61 @@
         <w:pStyle w:val="Caption"/>
         <w:jc w:val="center"/>
         <w:rPr>
-          <w:sz w:val="24"/>
-          <w:szCs w:val="24"/>
-        </w:rPr>
-      </w:pPr>
-      <w:r>
+          <w:b/>
+          <w:bCs/>
+          <w:sz w:val="24"/>
+          <w:szCs w:val="24"/>
+        </w:rPr>
+      </w:pPr>
+      <w:r>
+        <w:rPr>
+          <w:b/>
+          <w:bCs/>
+        </w:rPr>
         <w:t xml:space="preserve">Figure </w:t>
       </w:r>
-      <w:fldSimple w:instr=" SEQ Figure \* ARABIC ">
-        <w:r>
-          <w:rPr>
-            <w:noProof/>
-          </w:rPr>
-          <w:t>2</w:t>
-        </w:r>
-      </w:fldSimple>
-      <w:r>
-        <w:t>.2</w:t>
+      <w:r>
+        <w:rPr>
+          <w:b/>
+          <w:bCs/>
+        </w:rPr>
+        <w:fldChar w:fldCharType="begin"/>
+      </w:r>
+      <w:r>
+        <w:rPr>
+          <w:b/>
+          <w:bCs/>
+        </w:rPr>
+        <w:instrText xml:space="preserve"> SEQ Figure \* ARABIC </w:instrText>
+      </w:r>
+      <w:r>
+        <w:rPr>
+          <w:b/>
+          <w:bCs/>
+        </w:rPr>
+        <w:fldChar w:fldCharType="separate"/>
+      </w:r>
+      <w:r>
+        <w:rPr>
+          <w:b/>
+          <w:bCs/>
+          <w:noProof/>
+        </w:rPr>
+        <w:t>2</w:t>
+      </w:r>
+      <w:r>
+        <w:rPr>
+          <w:b/>
+          <w:bCs/>
+        </w:rPr>
+        <w:fldChar w:fldCharType="end"/>
+      </w:r>
+      <w:r>
+        <w:rPr>
+          <w:b/>
+          <w:bCs/>
+        </w:rPr>
+        <w:t>- Add User</w:t>
       </w:r>
     </w:p>
     <w:p>
@@ -1865,7 +1700,7 @@
         <w:pStyle w:val="ListParagraph"/>
         <w:numPr>
           <w:ilvl w:val="0"/>
-          <w:numId w:val="8"/>
+          <w:numId w:val="6"/>
         </w:numPr>
         <w:rPr>
           <w:sz w:val="24"/>
@@ -1877,7 +1712,50 @@
           <w:sz w:val="24"/>
           <w:szCs w:val="24"/>
         </w:rPr>
-        <w:t xml:space="preserve">Click the “+” or “-” spinner below the image and description of the product you wish to purchase to increase or decrease the quantity of items.   </w:t>
+        <w:lastRenderedPageBreak/>
+        <w:t xml:space="preserve">From the “Add User” screen, please complete the form add click the “Add” button.  Now, select “Back” at the very bottom </w:t>
+      </w:r>
+      <w:r>
+        <w:rPr>
+          <w:sz w:val="24"/>
+          <w:szCs w:val="24"/>
+        </w:rPr>
+        <w:t xml:space="preserve">(see Figure </w:t>
+      </w:r>
+      <w:r>
+        <w:rPr>
+          <w:sz w:val="24"/>
+          <w:szCs w:val="24"/>
+        </w:rPr>
+        <w:t>2</w:t>
+      </w:r>
+      <w:r>
+        <w:rPr>
+          <w:sz w:val="24"/>
+          <w:szCs w:val="24"/>
+        </w:rPr>
+        <w:t xml:space="preserve"> – </w:t>
+      </w:r>
+      <w:r>
+        <w:rPr>
+          <w:sz w:val="24"/>
+          <w:szCs w:val="24"/>
+        </w:rPr>
+        <w:t>Add User</w:t>
+      </w:r>
+      <w:r>
+        <w:rPr>
+          <w:sz w:val="24"/>
+          <w:szCs w:val="24"/>
+        </w:rPr>
+        <w:t>)</w:t>
+      </w:r>
+      <w:r>
+        <w:rPr>
+          <w:sz w:val="24"/>
+          <w:szCs w:val="24"/>
+        </w:rPr>
+        <w:t xml:space="preserve">.  </w:t>
       </w:r>
     </w:p>
     <w:p>
@@ -1885,7 +1763,7 @@
         <w:pStyle w:val="ListParagraph"/>
         <w:numPr>
           <w:ilvl w:val="0"/>
-          <w:numId w:val="8"/>
+          <w:numId w:val="6"/>
         </w:numPr>
         <w:rPr>
           <w:sz w:val="24"/>
@@ -1897,7 +1775,29 @@
           <w:sz w:val="24"/>
           <w:szCs w:val="24"/>
         </w:rPr>
-        <w:t>Click the large “Check Out - $...” button below the products list to proceed to place the order.</w:t>
+        <w:t>Enter your information at the original “Login” screen and click the “Login” button.</w:t>
+      </w:r>
+    </w:p>
+    <w:p>
+      <w:pPr>
+        <w:rPr>
+          <w:sz w:val="24"/>
+          <w:szCs w:val="24"/>
+        </w:rPr>
+      </w:pPr>
+      <w:r>
+        <w:rPr>
+          <w:sz w:val="24"/>
+          <w:szCs w:val="24"/>
+        </w:rPr>
+        <w:t xml:space="preserve">Step 2 – </w:t>
+      </w:r>
+      <w:r>
+        <w:rPr>
+          <w:sz w:val="24"/>
+          <w:szCs w:val="24"/>
+        </w:rPr>
+        <w:t>Add new income record</w:t>
       </w:r>
     </w:p>
     <w:p>
@@ -1905,7 +1805,7 @@
         <w:pStyle w:val="ListParagraph"/>
         <w:numPr>
           <w:ilvl w:val="0"/>
-          <w:numId w:val="8"/>
+          <w:numId w:val="7"/>
         </w:numPr>
         <w:rPr>
           <w:sz w:val="24"/>
@@ -1917,115 +1817,114 @@
           <w:sz w:val="24"/>
           <w:szCs w:val="24"/>
         </w:rPr>
-        <w:t xml:space="preserve">You will see a confirmation screen and an email with the details of the purchase will appear in your inbox. </w:t>
-      </w:r>
-    </w:p>
-    <w:p>
-      <w:pPr>
-        <w:rPr>
-          <w:b/>
-          <w:bCs/>
-          <w:sz w:val="28"/>
-          <w:szCs w:val="28"/>
-        </w:rPr>
-      </w:pPr>
-    </w:p>
-    <w:p>
-      <w:pPr>
-        <w:rPr>
-          <w:b/>
-          <w:bCs/>
-          <w:sz w:val="28"/>
-          <w:szCs w:val="28"/>
-        </w:rPr>
-      </w:pPr>
-    </w:p>
-    <w:p>
-      <w:pPr>
-        <w:rPr>
-          <w:b/>
-          <w:bCs/>
-          <w:sz w:val="28"/>
-          <w:szCs w:val="28"/>
-        </w:rPr>
-      </w:pPr>
-    </w:p>
-    <w:p>
-      <w:pPr>
-        <w:rPr>
-          <w:b/>
-          <w:bCs/>
-          <w:sz w:val="28"/>
-          <w:szCs w:val="28"/>
-        </w:rPr>
-      </w:pPr>
-    </w:p>
-    <w:p>
-      <w:pPr>
-        <w:rPr>
-          <w:b/>
-          <w:bCs/>
-          <w:sz w:val="28"/>
-          <w:szCs w:val="28"/>
-        </w:rPr>
-      </w:pPr>
-    </w:p>
-    <w:p>
-      <w:pPr>
-        <w:rPr>
-          <w:b/>
-          <w:bCs/>
-          <w:sz w:val="28"/>
-          <w:szCs w:val="28"/>
-        </w:rPr>
-      </w:pPr>
-      <w:r>
-        <w:rPr>
-          <w:b/>
-          <w:bCs/>
-          <w:sz w:val="28"/>
-          <w:szCs w:val="28"/>
-        </w:rPr>
-        <w:t>Tutorials</w:t>
-      </w:r>
-    </w:p>
-    <w:p>
-      <w:pPr>
-        <w:rPr>
-          <w:b/>
-          <w:bCs/>
-          <w:sz w:val="24"/>
-          <w:szCs w:val="24"/>
-        </w:rPr>
-      </w:pPr>
-      <w:r>
-        <w:rPr>
-          <w:b/>
-          <w:bCs/>
-          <w:sz w:val="24"/>
-          <w:szCs w:val="24"/>
-        </w:rPr>
-        <w:t>CKK Administrator Desktop Walkthrough</w:t>
-      </w:r>
-    </w:p>
-    <w:p>
-      <w:pPr>
-        <w:rPr>
-          <w:sz w:val="24"/>
-          <w:szCs w:val="24"/>
-        </w:rPr>
+        <w:t>Following login, the “</w:t>
+      </w:r>
+      <w:r>
+        <w:rPr>
+          <w:sz w:val="24"/>
+          <w:szCs w:val="24"/>
+        </w:rPr>
+        <w:t>My Overview</w:t>
+      </w:r>
+      <w:r>
+        <w:rPr>
+          <w:sz w:val="24"/>
+          <w:szCs w:val="24"/>
+        </w:rPr>
+        <w:t>”</w:t>
+      </w:r>
+      <w:r>
+        <w:rPr>
+          <w:sz w:val="24"/>
+          <w:szCs w:val="24"/>
+        </w:rPr>
+        <w:t xml:space="preserve"> dashboard </w:t>
+      </w:r>
+      <w:r>
+        <w:rPr>
+          <w:sz w:val="24"/>
+          <w:szCs w:val="24"/>
+        </w:rPr>
+        <w:t>will open.</w:t>
+      </w:r>
+      <w:r>
+        <w:rPr>
+          <w:sz w:val="24"/>
+          <w:szCs w:val="24"/>
+        </w:rPr>
+        <w:t xml:space="preserve">  Select the “New Income” tab in </w:t>
+      </w:r>
+      <w:r>
+        <w:rPr>
+          <w:sz w:val="24"/>
+          <w:szCs w:val="24"/>
+        </w:rPr>
+        <w:t xml:space="preserve">the </w:t>
+      </w:r>
+      <w:r>
+        <w:rPr>
+          <w:sz w:val="24"/>
+          <w:szCs w:val="24"/>
+        </w:rPr>
+        <w:t xml:space="preserve">blue, vertical navigation menu on the left </w:t>
+      </w:r>
+      <w:r>
+        <w:rPr>
+          <w:sz w:val="24"/>
+          <w:szCs w:val="24"/>
+        </w:rPr>
+        <w:t xml:space="preserve">(see Figure </w:t>
+      </w:r>
+      <w:r>
+        <w:rPr>
+          <w:sz w:val="24"/>
+          <w:szCs w:val="24"/>
+        </w:rPr>
+        <w:t>3</w:t>
+      </w:r>
+      <w:r>
+        <w:rPr>
+          <w:sz w:val="24"/>
+          <w:szCs w:val="24"/>
+        </w:rPr>
+        <w:t xml:space="preserve"> – </w:t>
+      </w:r>
+      <w:r>
+        <w:rPr>
+          <w:sz w:val="24"/>
+          <w:szCs w:val="24"/>
+        </w:rPr>
+        <w:t>My Overview dashboard</w:t>
+      </w:r>
+      <w:r>
+        <w:rPr>
+          <w:sz w:val="24"/>
+          <w:szCs w:val="24"/>
+        </w:rPr>
+        <w:t>)</w:t>
+      </w:r>
+      <w:r>
+        <w:rPr>
+          <w:sz w:val="24"/>
+          <w:szCs w:val="24"/>
+        </w:rPr>
+        <w:t xml:space="preserve">. </w:t>
+      </w:r>
+    </w:p>
+    <w:p>
+      <w:pPr>
+        <w:keepNext/>
+        <w:jc w:val="center"/>
       </w:pPr>
       <w:r>
         <w:rPr>
           <w:noProof/>
-          <w:sz w:val="24"/>
-          <w:szCs w:val="24"/>
         </w:rPr>
         <w:drawing>
-          <wp:inline distT="0" distB="0" distL="0" distR="0" wp14:anchorId="139F388D" wp14:editId="1CF57FBB">
-            <wp:extent cx="5692945" cy="3057525"/>
-            <wp:effectExtent l="0" t="0" r="3175" b="0"/>
-            <wp:docPr id="3" name="Picture 3" descr="A screenshot of a computer&#10;&#10;Description automatically generated with medium confidence"/>
+          <wp:inline distT="0" distB="0" distL="0" distR="0" wp14:anchorId="141744D5" wp14:editId="7C44E9E9">
+            <wp:extent cx="2924158" cy="2124075"/>
+            <wp:effectExtent l="0" t="0" r="0" b="0"/>
+            <wp:docPr id="7" name="Picture 7" descr="Graphical user interface, website&#10;&#10;Description automatically generated"/>
             <wp:cNvGraphicFramePr>
               <a:graphicFrameLocks xmlns:a="http://schemas.openxmlformats.org/drawingml/2006/main" noChangeAspect="1"/>
             </wp:cNvGraphicFramePr>
@@ -2033,11 +1932,1866 @@
               <a:graphicData uri="http://schemas.openxmlformats.org/drawingml/2006/picture">
                 <pic:pic xmlns:pic="http://schemas.openxmlformats.org/drawingml/2006/picture">
                   <pic:nvPicPr>
-                    <pic:cNvPr id="3" name="Picture 3" descr="A screenshot of a computer&#10;&#10;Description automatically generated with medium confidence"/>
+                    <pic:cNvPr id="7" name="Picture 7" descr="Graphical user interface, website&#10;&#10;Description automatically generated"/>
+                    <pic:cNvPicPr>
+                      <a:picLocks noChangeAspect="1" noChangeArrowheads="1"/>
+                    </pic:cNvPicPr>
+                  </pic:nvPicPr>
+                  <pic:blipFill>
+                    <a:blip r:embed="rId8" cstate="print">
+                      <a:extLst>
+                        <a:ext uri="{28A0092B-C50C-407E-A947-70E740481C1C}">
+                          <a14:useLocalDpi xmlns:a14="http://schemas.microsoft.com/office/drawing/2010/main" val="0"/>
+                        </a:ext>
+                      </a:extLst>
+                    </a:blip>
+                    <a:srcRect/>
+                    <a:stretch>
+                      <a:fillRect/>
+                    </a:stretch>
+                  </pic:blipFill>
+                  <pic:spPr bwMode="auto">
+                    <a:xfrm>
+                      <a:off x="0" y="0"/>
+                      <a:ext cx="2937908" cy="2134063"/>
+                    </a:xfrm>
+                    <a:prstGeom prst="rect">
+                      <a:avLst/>
+                    </a:prstGeom>
+                    <a:noFill/>
+                    <a:ln>
+                      <a:noFill/>
+                    </a:ln>
+                  </pic:spPr>
+                </pic:pic>
+              </a:graphicData>
+            </a:graphic>
+          </wp:inline>
+        </w:drawing>
+      </w:r>
+    </w:p>
+    <w:p>
+      <w:pPr>
+        <w:pStyle w:val="Caption"/>
+        <w:jc w:val="center"/>
+        <w:rPr>
+          <w:b/>
+          <w:bCs/>
+          <w:sz w:val="24"/>
+          <w:szCs w:val="24"/>
+        </w:rPr>
+      </w:pPr>
+      <w:r>
+        <w:rPr>
+          <w:b/>
+          <w:bCs/>
+        </w:rPr>
+        <w:t xml:space="preserve">Figure </w:t>
+      </w:r>
+      <w:r>
+        <w:rPr>
+          <w:b/>
+          <w:bCs/>
+        </w:rPr>
+        <w:fldChar w:fldCharType="begin"/>
+      </w:r>
+      <w:r>
+        <w:rPr>
+          <w:b/>
+          <w:bCs/>
+        </w:rPr>
+        <w:instrText xml:space="preserve"> SEQ Figure \* ARABIC </w:instrText>
+      </w:r>
+      <w:r>
+        <w:rPr>
+          <w:b/>
+          <w:bCs/>
+        </w:rPr>
+        <w:fldChar w:fldCharType="separate"/>
+      </w:r>
+      <w:r>
+        <w:rPr>
+          <w:b/>
+          <w:bCs/>
+          <w:noProof/>
+        </w:rPr>
+        <w:t>3</w:t>
+      </w:r>
+      <w:r>
+        <w:rPr>
+          <w:b/>
+          <w:bCs/>
+        </w:rPr>
+        <w:fldChar w:fldCharType="end"/>
+      </w:r>
+      <w:r>
+        <w:rPr>
+          <w:b/>
+          <w:bCs/>
+        </w:rPr>
+        <w:t xml:space="preserve"> - My Overview dashboard</w:t>
+      </w:r>
+    </w:p>
+    <w:p>
+      <w:pPr>
+        <w:pStyle w:val="ListParagraph"/>
+        <w:numPr>
+          <w:ilvl w:val="0"/>
+          <w:numId w:val="7"/>
+        </w:numPr>
+        <w:rPr>
+          <w:sz w:val="24"/>
+          <w:szCs w:val="24"/>
+        </w:rPr>
+      </w:pPr>
+      <w:r>
+        <w:rPr>
+          <w:sz w:val="24"/>
+          <w:szCs w:val="24"/>
+        </w:rPr>
+        <w:t>At the “</w:t>
+      </w:r>
+      <w:r>
+        <w:rPr>
+          <w:sz w:val="24"/>
+          <w:szCs w:val="24"/>
+        </w:rPr>
+        <w:t>New Income</w:t>
+      </w:r>
+      <w:r>
+        <w:rPr>
+          <w:sz w:val="24"/>
+          <w:szCs w:val="24"/>
+        </w:rPr>
+        <w:t xml:space="preserve">” </w:t>
+      </w:r>
+      <w:r>
+        <w:rPr>
+          <w:sz w:val="24"/>
+          <w:szCs w:val="24"/>
+        </w:rPr>
+        <w:t>screen</w:t>
+      </w:r>
+      <w:r>
+        <w:rPr>
+          <w:sz w:val="24"/>
+          <w:szCs w:val="24"/>
+        </w:rPr>
+        <w:t xml:space="preserve">, </w:t>
+      </w:r>
+      <w:r>
+        <w:rPr>
+          <w:sz w:val="24"/>
+          <w:szCs w:val="24"/>
+        </w:rPr>
+        <w:t>fill in the details of your new income record and click the “KEEP THIS!” button</w:t>
+      </w:r>
+      <w:r>
+        <w:rPr>
+          <w:sz w:val="24"/>
+          <w:szCs w:val="24"/>
+        </w:rPr>
+        <w:t xml:space="preserve"> (</w:t>
+      </w:r>
+      <w:r>
+        <w:rPr>
+          <w:sz w:val="24"/>
+          <w:szCs w:val="24"/>
+        </w:rPr>
+        <w:t xml:space="preserve">see Figure </w:t>
+      </w:r>
+      <w:r>
+        <w:rPr>
+          <w:sz w:val="24"/>
+          <w:szCs w:val="24"/>
+        </w:rPr>
+        <w:t>4 – New Income Details</w:t>
+      </w:r>
+      <w:r>
+        <w:rPr>
+          <w:sz w:val="24"/>
+          <w:szCs w:val="24"/>
+        </w:rPr>
+        <w:t>).</w:t>
+      </w:r>
+    </w:p>
+    <w:p>
+      <w:pPr>
+        <w:keepNext/>
+        <w:jc w:val="center"/>
+      </w:pPr>
+      <w:r>
+        <w:rPr>
+          <w:noProof/>
+        </w:rPr>
+        <w:drawing>
+          <wp:inline distT="0" distB="0" distL="0" distR="0" wp14:anchorId="252D8972" wp14:editId="65E3F598">
+            <wp:extent cx="2962275" cy="2158409"/>
+            <wp:effectExtent l="0" t="0" r="0" b="0"/>
+            <wp:docPr id="8" name="Picture 8" descr="Graphical user interface, application&#10;&#10;Description automatically generated"/>
+            <wp:cNvGraphicFramePr>
+              <a:graphicFrameLocks xmlns:a="http://schemas.openxmlformats.org/drawingml/2006/main" noChangeAspect="1"/>
+            </wp:cNvGraphicFramePr>
+            <a:graphic xmlns:a="http://schemas.openxmlformats.org/drawingml/2006/main">
+              <a:graphicData uri="http://schemas.openxmlformats.org/drawingml/2006/picture">
+                <pic:pic xmlns:pic="http://schemas.openxmlformats.org/drawingml/2006/picture">
+                  <pic:nvPicPr>
+                    <pic:cNvPr id="8" name="Picture 8" descr="Graphical user interface, application&#10;&#10;Description automatically generated"/>
+                    <pic:cNvPicPr>
+                      <a:picLocks noChangeAspect="1" noChangeArrowheads="1"/>
+                    </pic:cNvPicPr>
+                  </pic:nvPicPr>
+                  <pic:blipFill>
+                    <a:blip r:embed="rId9" cstate="print">
+                      <a:extLst>
+                        <a:ext uri="{28A0092B-C50C-407E-A947-70E740481C1C}">
+                          <a14:useLocalDpi xmlns:a14="http://schemas.microsoft.com/office/drawing/2010/main" val="0"/>
+                        </a:ext>
+                      </a:extLst>
+                    </a:blip>
+                    <a:srcRect/>
+                    <a:stretch>
+                      <a:fillRect/>
+                    </a:stretch>
+                  </pic:blipFill>
+                  <pic:spPr bwMode="auto">
+                    <a:xfrm>
+                      <a:off x="0" y="0"/>
+                      <a:ext cx="2977826" cy="2169740"/>
+                    </a:xfrm>
+                    <a:prstGeom prst="rect">
+                      <a:avLst/>
+                    </a:prstGeom>
+                    <a:noFill/>
+                    <a:ln>
+                      <a:noFill/>
+                    </a:ln>
+                  </pic:spPr>
+                </pic:pic>
+              </a:graphicData>
+            </a:graphic>
+          </wp:inline>
+        </w:drawing>
+      </w:r>
+    </w:p>
+    <w:p>
+      <w:pPr>
+        <w:pStyle w:val="Caption"/>
+        <w:jc w:val="center"/>
+        <w:rPr>
+          <w:b/>
+          <w:bCs/>
+          <w:sz w:val="24"/>
+          <w:szCs w:val="24"/>
+        </w:rPr>
+      </w:pPr>
+      <w:r>
+        <w:rPr>
+          <w:b/>
+          <w:bCs/>
+        </w:rPr>
+        <w:t xml:space="preserve">Figure </w:t>
+      </w:r>
+      <w:r>
+        <w:rPr>
+          <w:b/>
+          <w:bCs/>
+        </w:rPr>
+        <w:fldChar w:fldCharType="begin"/>
+      </w:r>
+      <w:r>
+        <w:rPr>
+          <w:b/>
+          <w:bCs/>
+        </w:rPr>
+        <w:instrText xml:space="preserve"> SEQ Figure \* ARABIC </w:instrText>
+      </w:r>
+      <w:r>
+        <w:rPr>
+          <w:b/>
+          <w:bCs/>
+        </w:rPr>
+        <w:fldChar w:fldCharType="separate"/>
+      </w:r>
+      <w:r>
+        <w:rPr>
+          <w:b/>
+          <w:bCs/>
+          <w:noProof/>
+        </w:rPr>
+        <w:t>4</w:t>
+      </w:r>
+      <w:r>
+        <w:rPr>
+          <w:b/>
+          <w:bCs/>
+        </w:rPr>
+        <w:fldChar w:fldCharType="end"/>
+      </w:r>
+      <w:r>
+        <w:rPr>
+          <w:b/>
+          <w:bCs/>
+        </w:rPr>
+        <w:t xml:space="preserve"> - New Income Details</w:t>
+      </w:r>
+    </w:p>
+    <w:p>
+      <w:pPr>
+        <w:rPr>
+          <w:sz w:val="24"/>
+          <w:szCs w:val="24"/>
+        </w:rPr>
+      </w:pPr>
+    </w:p>
+    <w:p>
+      <w:pPr>
+        <w:rPr>
+          <w:sz w:val="24"/>
+          <w:szCs w:val="24"/>
+        </w:rPr>
+      </w:pPr>
+    </w:p>
+    <w:p>
+      <w:pPr>
+        <w:rPr>
+          <w:sz w:val="24"/>
+          <w:szCs w:val="24"/>
+        </w:rPr>
+      </w:pPr>
+    </w:p>
+    <w:p>
+      <w:pPr>
+        <w:rPr>
+          <w:sz w:val="24"/>
+          <w:szCs w:val="24"/>
+        </w:rPr>
+      </w:pPr>
+      <w:r>
+        <w:rPr>
+          <w:sz w:val="24"/>
+          <w:szCs w:val="24"/>
+        </w:rPr>
+        <w:lastRenderedPageBreak/>
+        <w:t xml:space="preserve">Step 3 – </w:t>
+      </w:r>
+      <w:r>
+        <w:rPr>
+          <w:sz w:val="24"/>
+          <w:szCs w:val="24"/>
+        </w:rPr>
+        <w:t>View all income records</w:t>
+      </w:r>
+    </w:p>
+    <w:p>
+      <w:pPr>
+        <w:pStyle w:val="ListParagraph"/>
+        <w:numPr>
+          <w:ilvl w:val="0"/>
+          <w:numId w:val="8"/>
+        </w:numPr>
+        <w:rPr>
+          <w:sz w:val="24"/>
+          <w:szCs w:val="24"/>
+        </w:rPr>
+      </w:pPr>
+      <w:r>
+        <w:rPr>
+          <w:sz w:val="24"/>
+          <w:szCs w:val="24"/>
+        </w:rPr>
+        <w:t>Select the “</w:t>
+      </w:r>
+      <w:r>
+        <w:rPr>
+          <w:sz w:val="24"/>
+          <w:szCs w:val="24"/>
+        </w:rPr>
+        <w:t xml:space="preserve">My </w:t>
+      </w:r>
+      <w:r>
+        <w:rPr>
+          <w:sz w:val="24"/>
+          <w:szCs w:val="24"/>
+        </w:rPr>
+        <w:t xml:space="preserve">Income” tab in </w:t>
+      </w:r>
+      <w:r>
+        <w:rPr>
+          <w:sz w:val="24"/>
+          <w:szCs w:val="24"/>
+        </w:rPr>
+        <w:t xml:space="preserve">the </w:t>
+      </w:r>
+      <w:r>
+        <w:rPr>
+          <w:sz w:val="24"/>
+          <w:szCs w:val="24"/>
+        </w:rPr>
+        <w:t>blue, vertical navigation menu on the left</w:t>
+      </w:r>
+      <w:r>
+        <w:rPr>
+          <w:sz w:val="24"/>
+          <w:szCs w:val="24"/>
+        </w:rPr>
+        <w:t>.  All income records you have added will appear in the “My Income Records” table</w:t>
+      </w:r>
+      <w:r>
+        <w:rPr>
+          <w:sz w:val="24"/>
+          <w:szCs w:val="24"/>
+        </w:rPr>
+        <w:t xml:space="preserve"> (see Figure </w:t>
+      </w:r>
+      <w:r>
+        <w:rPr>
+          <w:sz w:val="24"/>
+          <w:szCs w:val="24"/>
+        </w:rPr>
+        <w:t>5</w:t>
+      </w:r>
+      <w:r>
+        <w:rPr>
+          <w:sz w:val="24"/>
+          <w:szCs w:val="24"/>
+        </w:rPr>
+        <w:t xml:space="preserve"> –</w:t>
+      </w:r>
+      <w:r>
+        <w:rPr>
+          <w:sz w:val="24"/>
+          <w:szCs w:val="24"/>
+        </w:rPr>
+        <w:t xml:space="preserve"> My Income</w:t>
+      </w:r>
+      <w:r>
+        <w:rPr>
+          <w:sz w:val="24"/>
+          <w:szCs w:val="24"/>
+        </w:rPr>
+        <w:t>)</w:t>
+      </w:r>
+      <w:r>
+        <w:rPr>
+          <w:sz w:val="24"/>
+          <w:szCs w:val="24"/>
+        </w:rPr>
+        <w:t>.</w:t>
+      </w:r>
+    </w:p>
+    <w:p>
+      <w:pPr>
+        <w:keepNext/>
+        <w:jc w:val="center"/>
+      </w:pPr>
+      <w:r>
+        <w:rPr>
+          <w:noProof/>
+        </w:rPr>
+        <w:drawing>
+          <wp:inline distT="0" distB="0" distL="0" distR="0" wp14:anchorId="74B939FE" wp14:editId="068C924F">
+            <wp:extent cx="3012762" cy="2171700"/>
+            <wp:effectExtent l="0" t="0" r="0" b="0"/>
+            <wp:docPr id="9" name="Picture 9" descr="Graphical user interface, application&#10;&#10;Description automatically generated"/>
+            <wp:cNvGraphicFramePr>
+              <a:graphicFrameLocks xmlns:a="http://schemas.openxmlformats.org/drawingml/2006/main" noChangeAspect="1"/>
+            </wp:cNvGraphicFramePr>
+            <a:graphic xmlns:a="http://schemas.openxmlformats.org/drawingml/2006/main">
+              <a:graphicData uri="http://schemas.openxmlformats.org/drawingml/2006/picture">
+                <pic:pic xmlns:pic="http://schemas.openxmlformats.org/drawingml/2006/picture">
+                  <pic:nvPicPr>
+                    <pic:cNvPr id="9" name="Picture 9" descr="Graphical user interface, application&#10;&#10;Description automatically generated"/>
+                    <pic:cNvPicPr>
+                      <a:picLocks noChangeAspect="1" noChangeArrowheads="1"/>
+                    </pic:cNvPicPr>
+                  </pic:nvPicPr>
+                  <pic:blipFill>
+                    <a:blip r:embed="rId10" cstate="print">
+                      <a:extLst>
+                        <a:ext uri="{28A0092B-C50C-407E-A947-70E740481C1C}">
+                          <a14:useLocalDpi xmlns:a14="http://schemas.microsoft.com/office/drawing/2010/main" val="0"/>
+                        </a:ext>
+                      </a:extLst>
+                    </a:blip>
+                    <a:srcRect/>
+                    <a:stretch>
+                      <a:fillRect/>
+                    </a:stretch>
+                  </pic:blipFill>
+                  <pic:spPr bwMode="auto">
+                    <a:xfrm>
+                      <a:off x="0" y="0"/>
+                      <a:ext cx="3028292" cy="2182894"/>
+                    </a:xfrm>
+                    <a:prstGeom prst="rect">
+                      <a:avLst/>
+                    </a:prstGeom>
+                    <a:noFill/>
+                    <a:ln>
+                      <a:noFill/>
+                    </a:ln>
+                  </pic:spPr>
+                </pic:pic>
+              </a:graphicData>
+            </a:graphic>
+          </wp:inline>
+        </w:drawing>
+      </w:r>
+    </w:p>
+    <w:p>
+      <w:pPr>
+        <w:pStyle w:val="Caption"/>
+        <w:jc w:val="center"/>
+        <w:rPr>
+          <w:b/>
+          <w:bCs/>
+          <w:sz w:val="24"/>
+          <w:szCs w:val="24"/>
+        </w:rPr>
+      </w:pPr>
+      <w:r>
+        <w:rPr>
+          <w:b/>
+          <w:bCs/>
+        </w:rPr>
+        <w:t xml:space="preserve">Figure </w:t>
+      </w:r>
+      <w:r>
+        <w:rPr>
+          <w:b/>
+          <w:bCs/>
+        </w:rPr>
+        <w:fldChar w:fldCharType="begin"/>
+      </w:r>
+      <w:r>
+        <w:rPr>
+          <w:b/>
+          <w:bCs/>
+        </w:rPr>
+        <w:instrText xml:space="preserve"> SEQ Figure \* ARABIC </w:instrText>
+      </w:r>
+      <w:r>
+        <w:rPr>
+          <w:b/>
+          <w:bCs/>
+        </w:rPr>
+        <w:fldChar w:fldCharType="separate"/>
+      </w:r>
+      <w:r>
+        <w:rPr>
+          <w:b/>
+          <w:bCs/>
+          <w:noProof/>
+        </w:rPr>
+        <w:t>5</w:t>
+      </w:r>
+      <w:r>
+        <w:rPr>
+          <w:b/>
+          <w:bCs/>
+        </w:rPr>
+        <w:fldChar w:fldCharType="end"/>
+      </w:r>
+      <w:r>
+        <w:rPr>
+          <w:b/>
+          <w:bCs/>
+        </w:rPr>
+        <w:t xml:space="preserve"> - My Income</w:t>
+      </w:r>
+    </w:p>
+    <w:p>
+      <w:pPr>
+        <w:rPr>
+          <w:sz w:val="24"/>
+          <w:szCs w:val="24"/>
+        </w:rPr>
+      </w:pPr>
+      <w:r>
+        <w:rPr>
+          <w:sz w:val="24"/>
+          <w:szCs w:val="24"/>
+        </w:rPr>
+        <w:t xml:space="preserve">Step </w:t>
+      </w:r>
+      <w:r>
+        <w:rPr>
+          <w:sz w:val="24"/>
+          <w:szCs w:val="24"/>
+        </w:rPr>
+        <w:t>4</w:t>
+      </w:r>
+      <w:r>
+        <w:rPr>
+          <w:sz w:val="24"/>
+          <w:szCs w:val="24"/>
+        </w:rPr>
+        <w:t xml:space="preserve"> – </w:t>
+      </w:r>
+      <w:r>
+        <w:rPr>
+          <w:sz w:val="24"/>
+          <w:szCs w:val="24"/>
+        </w:rPr>
+        <w:t xml:space="preserve">Add new </w:t>
+      </w:r>
+      <w:r>
+        <w:rPr>
+          <w:sz w:val="24"/>
+          <w:szCs w:val="24"/>
+        </w:rPr>
+        <w:t>expense</w:t>
+      </w:r>
+      <w:r>
+        <w:rPr>
+          <w:sz w:val="24"/>
+          <w:szCs w:val="24"/>
+        </w:rPr>
+        <w:t xml:space="preserve"> record</w:t>
+      </w:r>
+    </w:p>
+    <w:p>
+      <w:pPr>
+        <w:pStyle w:val="ListParagraph"/>
+        <w:numPr>
+          <w:ilvl w:val="0"/>
+          <w:numId w:val="8"/>
+        </w:numPr>
+        <w:rPr>
+          <w:b/>
+          <w:bCs/>
+          <w:sz w:val="28"/>
+          <w:szCs w:val="28"/>
+        </w:rPr>
+      </w:pPr>
+      <w:r>
+        <w:rPr>
+          <w:sz w:val="24"/>
+          <w:szCs w:val="24"/>
+        </w:rPr>
+        <w:t xml:space="preserve">Select the “New </w:t>
+      </w:r>
+      <w:r>
+        <w:rPr>
+          <w:sz w:val="24"/>
+          <w:szCs w:val="24"/>
+        </w:rPr>
+        <w:t>Expense</w:t>
+      </w:r>
+      <w:r>
+        <w:rPr>
+          <w:sz w:val="24"/>
+          <w:szCs w:val="24"/>
+        </w:rPr>
+        <w:t>” tab in the blue, vertical navigation menu on the left.</w:t>
+      </w:r>
+    </w:p>
+    <w:p>
+      <w:pPr>
+        <w:pStyle w:val="ListParagraph"/>
+        <w:numPr>
+          <w:ilvl w:val="0"/>
+          <w:numId w:val="8"/>
+        </w:numPr>
+        <w:rPr>
+          <w:sz w:val="24"/>
+          <w:szCs w:val="24"/>
+        </w:rPr>
+      </w:pPr>
+      <w:r>
+        <w:rPr>
+          <w:sz w:val="24"/>
+          <w:szCs w:val="24"/>
+        </w:rPr>
+        <w:t xml:space="preserve">At the “New </w:t>
+      </w:r>
+      <w:r>
+        <w:rPr>
+          <w:sz w:val="24"/>
+          <w:szCs w:val="24"/>
+        </w:rPr>
+        <w:t>Expense</w:t>
+      </w:r>
+      <w:r>
+        <w:rPr>
+          <w:sz w:val="24"/>
+          <w:szCs w:val="24"/>
+        </w:rPr>
+        <w:t xml:space="preserve">” screen, fill in the details of your new </w:t>
+      </w:r>
+      <w:r>
+        <w:rPr>
+          <w:sz w:val="24"/>
+          <w:szCs w:val="24"/>
+        </w:rPr>
+        <w:t xml:space="preserve">expense </w:t>
+      </w:r>
+      <w:r>
+        <w:rPr>
+          <w:sz w:val="24"/>
+          <w:szCs w:val="24"/>
+        </w:rPr>
+        <w:t xml:space="preserve">record and click the “KEEP THIS!” button (see Figure </w:t>
+      </w:r>
+      <w:r>
+        <w:rPr>
+          <w:sz w:val="24"/>
+          <w:szCs w:val="24"/>
+        </w:rPr>
+        <w:t>6</w:t>
+      </w:r>
+      <w:r>
+        <w:rPr>
+          <w:sz w:val="24"/>
+          <w:szCs w:val="24"/>
+        </w:rPr>
+        <w:t xml:space="preserve"> – New </w:t>
+      </w:r>
+      <w:r>
+        <w:rPr>
+          <w:sz w:val="24"/>
+          <w:szCs w:val="24"/>
+        </w:rPr>
+        <w:t>Expense</w:t>
+      </w:r>
+      <w:r>
+        <w:rPr>
+          <w:sz w:val="24"/>
+          <w:szCs w:val="24"/>
+        </w:rPr>
+        <w:t xml:space="preserve"> Details).</w:t>
+      </w:r>
+    </w:p>
+    <w:p>
+      <w:pPr>
+        <w:keepNext/>
+        <w:jc w:val="center"/>
+      </w:pPr>
+      <w:r>
+        <w:rPr>
+          <w:noProof/>
+        </w:rPr>
+        <w:drawing>
+          <wp:inline distT="0" distB="0" distL="0" distR="0" wp14:anchorId="326BB1E9" wp14:editId="651117FC">
+            <wp:extent cx="3025943" cy="2200275"/>
+            <wp:effectExtent l="0" t="0" r="3175" b="0"/>
+            <wp:docPr id="10" name="Picture 10" descr="Graphical user interface, application&#10;&#10;Description automatically generated"/>
+            <wp:cNvGraphicFramePr>
+              <a:graphicFrameLocks xmlns:a="http://schemas.openxmlformats.org/drawingml/2006/main" noChangeAspect="1"/>
+            </wp:cNvGraphicFramePr>
+            <a:graphic xmlns:a="http://schemas.openxmlformats.org/drawingml/2006/main">
+              <a:graphicData uri="http://schemas.openxmlformats.org/drawingml/2006/picture">
+                <pic:pic xmlns:pic="http://schemas.openxmlformats.org/drawingml/2006/picture">
+                  <pic:nvPicPr>
+                    <pic:cNvPr id="10" name="Picture 10" descr="Graphical user interface, application&#10;&#10;Description automatically generated"/>
+                    <pic:cNvPicPr>
+                      <a:picLocks noChangeAspect="1" noChangeArrowheads="1"/>
+                    </pic:cNvPicPr>
+                  </pic:nvPicPr>
+                  <pic:blipFill>
+                    <a:blip r:embed="rId11" cstate="print">
+                      <a:extLst>
+                        <a:ext uri="{28A0092B-C50C-407E-A947-70E740481C1C}">
+                          <a14:useLocalDpi xmlns:a14="http://schemas.microsoft.com/office/drawing/2010/main" val="0"/>
+                        </a:ext>
+                      </a:extLst>
+                    </a:blip>
+                    <a:srcRect/>
+                    <a:stretch>
+                      <a:fillRect/>
+                    </a:stretch>
+                  </pic:blipFill>
+                  <pic:spPr bwMode="auto">
+                    <a:xfrm>
+                      <a:off x="0" y="0"/>
+                      <a:ext cx="3047483" cy="2215938"/>
+                    </a:xfrm>
+                    <a:prstGeom prst="rect">
+                      <a:avLst/>
+                    </a:prstGeom>
+                    <a:noFill/>
+                    <a:ln>
+                      <a:noFill/>
+                    </a:ln>
+                  </pic:spPr>
+                </pic:pic>
+              </a:graphicData>
+            </a:graphic>
+          </wp:inline>
+        </w:drawing>
+      </w:r>
+    </w:p>
+    <w:p>
+      <w:pPr>
+        <w:pStyle w:val="Caption"/>
+        <w:jc w:val="center"/>
+        <w:rPr>
+          <w:b/>
+          <w:bCs/>
+          <w:sz w:val="28"/>
+          <w:szCs w:val="28"/>
+        </w:rPr>
+      </w:pPr>
+      <w:r>
+        <w:rPr>
+          <w:b/>
+          <w:bCs/>
+        </w:rPr>
+        <w:t xml:space="preserve">Figure </w:t>
+      </w:r>
+      <w:r>
+        <w:rPr>
+          <w:b/>
+          <w:bCs/>
+        </w:rPr>
+        <w:fldChar w:fldCharType="begin"/>
+      </w:r>
+      <w:r>
+        <w:rPr>
+          <w:b/>
+          <w:bCs/>
+        </w:rPr>
+        <w:instrText xml:space="preserve"> SEQ Figure \* ARABIC </w:instrText>
+      </w:r>
+      <w:r>
+        <w:rPr>
+          <w:b/>
+          <w:bCs/>
+        </w:rPr>
+        <w:fldChar w:fldCharType="separate"/>
+      </w:r>
+      <w:r>
+        <w:rPr>
+          <w:b/>
+          <w:bCs/>
+          <w:noProof/>
+        </w:rPr>
+        <w:t>6</w:t>
+      </w:r>
+      <w:r>
+        <w:rPr>
+          <w:b/>
+          <w:bCs/>
+        </w:rPr>
+        <w:fldChar w:fldCharType="end"/>
+      </w:r>
+      <w:r>
+        <w:rPr>
+          <w:b/>
+          <w:bCs/>
+        </w:rPr>
+        <w:t xml:space="preserve"> - New Expense Details</w:t>
+      </w:r>
+    </w:p>
+    <w:p>
+      <w:pPr>
+        <w:rPr>
+          <w:sz w:val="24"/>
+          <w:szCs w:val="24"/>
+        </w:rPr>
+      </w:pPr>
+    </w:p>
+    <w:p>
+      <w:pPr>
+        <w:rPr>
+          <w:sz w:val="24"/>
+          <w:szCs w:val="24"/>
+        </w:rPr>
+      </w:pPr>
+    </w:p>
+    <w:p>
+      <w:pPr>
+        <w:rPr>
+          <w:sz w:val="24"/>
+          <w:szCs w:val="24"/>
+        </w:rPr>
+      </w:pPr>
+    </w:p>
+    <w:p>
+      <w:pPr>
+        <w:rPr>
+          <w:sz w:val="24"/>
+          <w:szCs w:val="24"/>
+        </w:rPr>
+      </w:pPr>
+      <w:r>
+        <w:rPr>
+          <w:sz w:val="24"/>
+          <w:szCs w:val="24"/>
+        </w:rPr>
+        <w:lastRenderedPageBreak/>
+        <w:t xml:space="preserve">Step </w:t>
+      </w:r>
+      <w:r>
+        <w:rPr>
+          <w:sz w:val="24"/>
+          <w:szCs w:val="24"/>
+        </w:rPr>
+        <w:t>5</w:t>
+      </w:r>
+      <w:r>
+        <w:rPr>
+          <w:sz w:val="24"/>
+          <w:szCs w:val="24"/>
+        </w:rPr>
+        <w:t xml:space="preserve"> – </w:t>
+      </w:r>
+      <w:r>
+        <w:rPr>
+          <w:sz w:val="24"/>
+          <w:szCs w:val="24"/>
+        </w:rPr>
+        <w:t xml:space="preserve">View all </w:t>
+      </w:r>
+      <w:r>
+        <w:rPr>
+          <w:sz w:val="24"/>
+          <w:szCs w:val="24"/>
+        </w:rPr>
+        <w:t xml:space="preserve">expense </w:t>
+      </w:r>
+      <w:r>
+        <w:rPr>
+          <w:sz w:val="24"/>
+          <w:szCs w:val="24"/>
+        </w:rPr>
+        <w:t>records</w:t>
+      </w:r>
+    </w:p>
+    <w:p>
+      <w:pPr>
+        <w:pStyle w:val="ListParagraph"/>
+        <w:numPr>
+          <w:ilvl w:val="0"/>
+          <w:numId w:val="8"/>
+        </w:numPr>
+        <w:rPr>
+          <w:sz w:val="24"/>
+          <w:szCs w:val="24"/>
+        </w:rPr>
+      </w:pPr>
+      <w:r>
+        <w:rPr>
+          <w:sz w:val="24"/>
+          <w:szCs w:val="24"/>
+        </w:rPr>
+        <w:t xml:space="preserve">Select the “My </w:t>
+      </w:r>
+      <w:r>
+        <w:rPr>
+          <w:sz w:val="24"/>
+          <w:szCs w:val="24"/>
+        </w:rPr>
+        <w:t>Expense</w:t>
+      </w:r>
+      <w:r>
+        <w:rPr>
+          <w:sz w:val="24"/>
+          <w:szCs w:val="24"/>
+        </w:rPr>
+        <w:t xml:space="preserve">” tab in the blue, vertical navigation menu on the left.  All </w:t>
+      </w:r>
+      <w:r>
+        <w:rPr>
+          <w:sz w:val="24"/>
+          <w:szCs w:val="24"/>
+        </w:rPr>
+        <w:t xml:space="preserve">expense </w:t>
+      </w:r>
+      <w:r>
+        <w:rPr>
+          <w:sz w:val="24"/>
+          <w:szCs w:val="24"/>
+        </w:rPr>
+        <w:t xml:space="preserve">records you have added will appear in the “My </w:t>
+      </w:r>
+      <w:r>
+        <w:rPr>
+          <w:sz w:val="24"/>
+          <w:szCs w:val="24"/>
+        </w:rPr>
+        <w:t xml:space="preserve">Expense </w:t>
+      </w:r>
+      <w:r>
+        <w:rPr>
+          <w:sz w:val="24"/>
+          <w:szCs w:val="24"/>
+        </w:rPr>
+        <w:t xml:space="preserve">Records” table (see Figure </w:t>
+      </w:r>
+      <w:r>
+        <w:rPr>
+          <w:sz w:val="24"/>
+          <w:szCs w:val="24"/>
+        </w:rPr>
+        <w:t>7</w:t>
+      </w:r>
+      <w:r>
+        <w:rPr>
+          <w:sz w:val="24"/>
+          <w:szCs w:val="24"/>
+        </w:rPr>
+        <w:t xml:space="preserve"> – My </w:t>
+      </w:r>
+      <w:r>
+        <w:rPr>
+          <w:sz w:val="24"/>
+          <w:szCs w:val="24"/>
+        </w:rPr>
+        <w:t>Expense</w:t>
+      </w:r>
+      <w:r>
+        <w:rPr>
+          <w:sz w:val="24"/>
+          <w:szCs w:val="24"/>
+        </w:rPr>
+        <w:t>).</w:t>
+      </w:r>
+    </w:p>
+    <w:p>
+      <w:pPr>
+        <w:keepNext/>
+        <w:jc w:val="center"/>
+      </w:pPr>
+      <w:r>
+        <w:rPr>
+          <w:noProof/>
+        </w:rPr>
+        <w:drawing>
+          <wp:inline distT="0" distB="0" distL="0" distR="0" wp14:anchorId="0C057609" wp14:editId="5DD86CEC">
+            <wp:extent cx="2800350" cy="2034442"/>
+            <wp:effectExtent l="0" t="0" r="0" b="4445"/>
+            <wp:docPr id="11" name="Picture 11" descr="Graphical user interface, application&#10;&#10;Description automatically generated"/>
+            <wp:cNvGraphicFramePr>
+              <a:graphicFrameLocks xmlns:a="http://schemas.openxmlformats.org/drawingml/2006/main" noChangeAspect="1"/>
+            </wp:cNvGraphicFramePr>
+            <a:graphic xmlns:a="http://schemas.openxmlformats.org/drawingml/2006/main">
+              <a:graphicData uri="http://schemas.openxmlformats.org/drawingml/2006/picture">
+                <pic:pic xmlns:pic="http://schemas.openxmlformats.org/drawingml/2006/picture">
+                  <pic:nvPicPr>
+                    <pic:cNvPr id="11" name="Picture 11" descr="Graphical user interface, application&#10;&#10;Description automatically generated"/>
+                    <pic:cNvPicPr>
+                      <a:picLocks noChangeAspect="1" noChangeArrowheads="1"/>
+                    </pic:cNvPicPr>
+                  </pic:nvPicPr>
+                  <pic:blipFill>
+                    <a:blip r:embed="rId12" cstate="print">
+                      <a:extLst>
+                        <a:ext uri="{28A0092B-C50C-407E-A947-70E740481C1C}">
+                          <a14:useLocalDpi xmlns:a14="http://schemas.microsoft.com/office/drawing/2010/main" val="0"/>
+                        </a:ext>
+                      </a:extLst>
+                    </a:blip>
+                    <a:srcRect/>
+                    <a:stretch>
+                      <a:fillRect/>
+                    </a:stretch>
+                  </pic:blipFill>
+                  <pic:spPr bwMode="auto">
+                    <a:xfrm>
+                      <a:off x="0" y="0"/>
+                      <a:ext cx="2807070" cy="2039324"/>
+                    </a:xfrm>
+                    <a:prstGeom prst="rect">
+                      <a:avLst/>
+                    </a:prstGeom>
+                    <a:noFill/>
+                    <a:ln>
+                      <a:noFill/>
+                    </a:ln>
+                  </pic:spPr>
+                </pic:pic>
+              </a:graphicData>
+            </a:graphic>
+          </wp:inline>
+        </w:drawing>
+      </w:r>
+    </w:p>
+    <w:p>
+      <w:pPr>
+        <w:pStyle w:val="Caption"/>
+        <w:jc w:val="center"/>
+        <w:rPr>
+          <w:b/>
+          <w:bCs/>
+          <w:sz w:val="24"/>
+          <w:szCs w:val="24"/>
+        </w:rPr>
+      </w:pPr>
+      <w:r>
+        <w:rPr>
+          <w:b/>
+          <w:bCs/>
+        </w:rPr>
+        <w:t xml:space="preserve">Figure </w:t>
+      </w:r>
+      <w:r>
+        <w:rPr>
+          <w:b/>
+          <w:bCs/>
+        </w:rPr>
+        <w:fldChar w:fldCharType="begin"/>
+      </w:r>
+      <w:r>
+        <w:rPr>
+          <w:b/>
+          <w:bCs/>
+        </w:rPr>
+        <w:instrText xml:space="preserve"> SEQ Figure \* ARABIC </w:instrText>
+      </w:r>
+      <w:r>
+        <w:rPr>
+          <w:b/>
+          <w:bCs/>
+        </w:rPr>
+        <w:fldChar w:fldCharType="separate"/>
+      </w:r>
+      <w:r>
+        <w:rPr>
+          <w:b/>
+          <w:bCs/>
+          <w:noProof/>
+        </w:rPr>
+        <w:t>7</w:t>
+      </w:r>
+      <w:r>
+        <w:rPr>
+          <w:b/>
+          <w:bCs/>
+        </w:rPr>
+        <w:fldChar w:fldCharType="end"/>
+      </w:r>
+      <w:r>
+        <w:rPr>
+          <w:b/>
+          <w:bCs/>
+        </w:rPr>
+        <w:t xml:space="preserve"> - My Expense</w:t>
+      </w:r>
+    </w:p>
+    <w:p>
+      <w:pPr>
+        <w:rPr>
+          <w:sz w:val="24"/>
+          <w:szCs w:val="24"/>
+        </w:rPr>
+      </w:pPr>
+      <w:r>
+        <w:rPr>
+          <w:sz w:val="24"/>
+          <w:szCs w:val="24"/>
+        </w:rPr>
+        <w:t>Step 6 - View and understand Dashboard</w:t>
+      </w:r>
+    </w:p>
+    <w:p>
+      <w:pPr>
+        <w:pStyle w:val="ListParagraph"/>
+        <w:numPr>
+          <w:ilvl w:val="0"/>
+          <w:numId w:val="8"/>
+        </w:numPr>
+        <w:rPr>
+          <w:sz w:val="24"/>
+          <w:szCs w:val="24"/>
+        </w:rPr>
+      </w:pPr>
+      <w:r>
+        <w:rPr>
+          <w:sz w:val="24"/>
+          <w:szCs w:val="24"/>
+        </w:rPr>
+        <w:t xml:space="preserve">Select the “My Overview” </w:t>
+      </w:r>
+      <w:r>
+        <w:rPr>
+          <w:sz w:val="24"/>
+          <w:szCs w:val="24"/>
+        </w:rPr>
+        <w:t>tab in the blue, vertical navigation menu on the left.</w:t>
+      </w:r>
+      <w:r>
+        <w:rPr>
+          <w:sz w:val="24"/>
+          <w:szCs w:val="24"/>
+        </w:rPr>
+        <w:t xml:space="preserve">  On the left of the main “My Money Overview” window, the statistics of your income records are display in a green theme from top to bottom, including </w:t>
+      </w:r>
+      <w:r>
+        <w:rPr>
+          <w:sz w:val="24"/>
+          <w:szCs w:val="24"/>
+        </w:rPr>
+        <w:t xml:space="preserve">(see Figure </w:t>
+      </w:r>
+      <w:r>
+        <w:rPr>
+          <w:sz w:val="24"/>
+          <w:szCs w:val="24"/>
+        </w:rPr>
+        <w:t>8</w:t>
+      </w:r>
+      <w:r>
+        <w:rPr>
+          <w:sz w:val="24"/>
+          <w:szCs w:val="24"/>
+        </w:rPr>
+        <w:t xml:space="preserve"> – </w:t>
+      </w:r>
+      <w:r>
+        <w:rPr>
+          <w:sz w:val="24"/>
+          <w:szCs w:val="24"/>
+        </w:rPr>
+        <w:t>My Overview</w:t>
+      </w:r>
+      <w:r>
+        <w:rPr>
+          <w:sz w:val="24"/>
+          <w:szCs w:val="24"/>
+        </w:rPr>
+        <w:t>)</w:t>
+      </w:r>
+      <w:r>
+        <w:rPr>
+          <w:sz w:val="24"/>
+          <w:szCs w:val="24"/>
+        </w:rPr>
+        <w:t>:</w:t>
+      </w:r>
+    </w:p>
+    <w:p>
+      <w:pPr>
+        <w:pStyle w:val="ListParagraph"/>
+        <w:numPr>
+          <w:ilvl w:val="1"/>
+          <w:numId w:val="8"/>
+        </w:numPr>
+        <w:rPr>
+          <w:sz w:val="24"/>
+          <w:szCs w:val="24"/>
+        </w:rPr>
+      </w:pPr>
+      <w:r>
+        <w:rPr>
+          <w:sz w:val="24"/>
+          <w:szCs w:val="24"/>
+        </w:rPr>
+        <w:t>Total income</w:t>
+      </w:r>
+    </w:p>
+    <w:p>
+      <w:pPr>
+        <w:pStyle w:val="ListParagraph"/>
+        <w:numPr>
+          <w:ilvl w:val="1"/>
+          <w:numId w:val="8"/>
+        </w:numPr>
+        <w:rPr>
+          <w:sz w:val="24"/>
+          <w:szCs w:val="24"/>
+        </w:rPr>
+      </w:pPr>
+      <w:r>
+        <w:rPr>
+          <w:sz w:val="24"/>
+          <w:szCs w:val="24"/>
+        </w:rPr>
+        <w:t>Number of income records</w:t>
+      </w:r>
+    </w:p>
+    <w:p>
+      <w:pPr>
+        <w:pStyle w:val="ListParagraph"/>
+        <w:numPr>
+          <w:ilvl w:val="1"/>
+          <w:numId w:val="8"/>
+        </w:numPr>
+        <w:rPr>
+          <w:sz w:val="24"/>
+          <w:szCs w:val="24"/>
+        </w:rPr>
+      </w:pPr>
+      <w:r>
+        <w:rPr>
+          <w:sz w:val="24"/>
+          <w:szCs w:val="24"/>
+        </w:rPr>
+        <w:t>Date of the last entry</w:t>
+      </w:r>
+    </w:p>
+    <w:p>
+      <w:pPr>
+        <w:pStyle w:val="ListParagraph"/>
+        <w:numPr>
+          <w:ilvl w:val="1"/>
+          <w:numId w:val="8"/>
+        </w:numPr>
+        <w:rPr>
+          <w:sz w:val="24"/>
+          <w:szCs w:val="24"/>
+        </w:rPr>
+      </w:pPr>
+      <w:r>
+        <w:rPr>
+          <w:sz w:val="24"/>
+          <w:szCs w:val="24"/>
+        </w:rPr>
+        <w:t>Biggest income record</w:t>
+      </w:r>
+    </w:p>
+    <w:p>
+      <w:pPr>
+        <w:pStyle w:val="ListParagraph"/>
+        <w:numPr>
+          <w:ilvl w:val="1"/>
+          <w:numId w:val="8"/>
+        </w:numPr>
+        <w:rPr>
+          <w:sz w:val="24"/>
+          <w:szCs w:val="24"/>
+        </w:rPr>
+      </w:pPr>
+      <w:r>
+        <w:rPr>
+          <w:sz w:val="24"/>
+          <w:szCs w:val="24"/>
+        </w:rPr>
+        <w:t>Smallest income record</w:t>
+      </w:r>
+    </w:p>
+    <w:p>
+      <w:pPr>
+        <w:pStyle w:val="ListParagraph"/>
+        <w:numPr>
+          <w:ilvl w:val="1"/>
+          <w:numId w:val="8"/>
+        </w:numPr>
+        <w:rPr>
+          <w:sz w:val="24"/>
+          <w:szCs w:val="24"/>
+        </w:rPr>
+      </w:pPr>
+      <w:r>
+        <w:rPr>
+          <w:sz w:val="24"/>
+          <w:szCs w:val="24"/>
+        </w:rPr>
+        <w:t>Category with the most income record</w:t>
+      </w:r>
+    </w:p>
+    <w:p>
+      <w:pPr>
+        <w:pStyle w:val="ListParagraph"/>
+        <w:numPr>
+          <w:ilvl w:val="1"/>
+          <w:numId w:val="8"/>
+        </w:numPr>
+        <w:rPr>
+          <w:sz w:val="24"/>
+          <w:szCs w:val="24"/>
+        </w:rPr>
+      </w:pPr>
+      <w:r>
+        <w:rPr>
+          <w:sz w:val="24"/>
+          <w:szCs w:val="24"/>
+        </w:rPr>
+        <w:t>Most recent income record</w:t>
+      </w:r>
+    </w:p>
+    <w:p>
+      <w:pPr>
+        <w:keepNext/>
+        <w:jc w:val="center"/>
+      </w:pPr>
+      <w:r>
+        <w:rPr>
+          <w:noProof/>
+        </w:rPr>
+        <w:drawing>
+          <wp:inline distT="0" distB="0" distL="0" distR="0" wp14:anchorId="25B80199" wp14:editId="3ECDB305">
+            <wp:extent cx="2556998" cy="1857375"/>
+            <wp:effectExtent l="0" t="0" r="0" b="0"/>
+            <wp:docPr id="12" name="Picture 12" descr="Graphical user interface, website&#10;&#10;Description automatically generated"/>
+            <wp:cNvGraphicFramePr>
+              <a:graphicFrameLocks xmlns:a="http://schemas.openxmlformats.org/drawingml/2006/main" noChangeAspect="1"/>
+            </wp:cNvGraphicFramePr>
+            <a:graphic xmlns:a="http://schemas.openxmlformats.org/drawingml/2006/main">
+              <a:graphicData uri="http://schemas.openxmlformats.org/drawingml/2006/picture">
+                <pic:pic xmlns:pic="http://schemas.openxmlformats.org/drawingml/2006/picture">
+                  <pic:nvPicPr>
+                    <pic:cNvPr id="12" name="Picture 12" descr="Graphical user interface, website&#10;&#10;Description automatically generated"/>
+                    <pic:cNvPicPr>
+                      <a:picLocks noChangeAspect="1" noChangeArrowheads="1"/>
+                    </pic:cNvPicPr>
+                  </pic:nvPicPr>
+                  <pic:blipFill>
+                    <a:blip r:embed="rId13" cstate="print">
+                      <a:extLst>
+                        <a:ext uri="{28A0092B-C50C-407E-A947-70E740481C1C}">
+                          <a14:useLocalDpi xmlns:a14="http://schemas.microsoft.com/office/drawing/2010/main" val="0"/>
+                        </a:ext>
+                      </a:extLst>
+                    </a:blip>
+                    <a:srcRect/>
+                    <a:stretch>
+                      <a:fillRect/>
+                    </a:stretch>
+                  </pic:blipFill>
+                  <pic:spPr bwMode="auto">
+                    <a:xfrm>
+                      <a:off x="0" y="0"/>
+                      <a:ext cx="2559520" cy="1859207"/>
+                    </a:xfrm>
+                    <a:prstGeom prst="rect">
+                      <a:avLst/>
+                    </a:prstGeom>
+                    <a:noFill/>
+                    <a:ln>
+                      <a:noFill/>
+                    </a:ln>
+                  </pic:spPr>
+                </pic:pic>
+              </a:graphicData>
+            </a:graphic>
+          </wp:inline>
+        </w:drawing>
+      </w:r>
+    </w:p>
+    <w:p>
+      <w:pPr>
+        <w:pStyle w:val="Caption"/>
+        <w:jc w:val="center"/>
+        <w:rPr>
+          <w:b/>
+          <w:bCs/>
+          <w:sz w:val="24"/>
+          <w:szCs w:val="24"/>
+        </w:rPr>
+      </w:pPr>
+      <w:r>
+        <w:rPr>
+          <w:b/>
+          <w:bCs/>
+        </w:rPr>
+        <w:t xml:space="preserve">Figure </w:t>
+      </w:r>
+      <w:r>
+        <w:rPr>
+          <w:b/>
+          <w:bCs/>
+        </w:rPr>
+        <w:fldChar w:fldCharType="begin"/>
+      </w:r>
+      <w:r>
+        <w:rPr>
+          <w:b/>
+          <w:bCs/>
+        </w:rPr>
+        <w:instrText xml:space="preserve"> SEQ Figure \* ARABIC </w:instrText>
+      </w:r>
+      <w:r>
+        <w:rPr>
+          <w:b/>
+          <w:bCs/>
+        </w:rPr>
+        <w:fldChar w:fldCharType="separate"/>
+      </w:r>
+      <w:r>
+        <w:rPr>
+          <w:b/>
+          <w:bCs/>
+          <w:noProof/>
+        </w:rPr>
+        <w:t>8</w:t>
+      </w:r>
+      <w:r>
+        <w:rPr>
+          <w:b/>
+          <w:bCs/>
+        </w:rPr>
+        <w:fldChar w:fldCharType="end"/>
+      </w:r>
+      <w:r>
+        <w:rPr>
+          <w:b/>
+          <w:bCs/>
+        </w:rPr>
+        <w:t xml:space="preserve"> - My Money Overview</w:t>
+      </w:r>
+    </w:p>
+    <w:p>
+      <w:pPr>
+        <w:pStyle w:val="ListParagraph"/>
+        <w:ind w:left="1440"/>
+        <w:rPr>
+          <w:sz w:val="24"/>
+          <w:szCs w:val="24"/>
+        </w:rPr>
+      </w:pPr>
+    </w:p>
+    <w:p>
+      <w:pPr>
+        <w:pStyle w:val="ListParagraph"/>
+        <w:numPr>
+          <w:ilvl w:val="0"/>
+          <w:numId w:val="8"/>
+        </w:numPr>
+        <w:rPr>
+          <w:sz w:val="24"/>
+          <w:szCs w:val="24"/>
+        </w:rPr>
+      </w:pPr>
+      <w:r>
+        <w:rPr>
+          <w:sz w:val="24"/>
+          <w:szCs w:val="24"/>
+        </w:rPr>
+        <w:t xml:space="preserve">On the </w:t>
+      </w:r>
+      <w:r>
+        <w:rPr>
+          <w:sz w:val="24"/>
+          <w:szCs w:val="24"/>
+        </w:rPr>
+        <w:t>right</w:t>
+      </w:r>
+      <w:r>
+        <w:rPr>
+          <w:sz w:val="24"/>
+          <w:szCs w:val="24"/>
+        </w:rPr>
+        <w:t xml:space="preserve"> of the main “My Money Overview” window, the statistics of your expense records are display in a </w:t>
+      </w:r>
+      <w:r>
+        <w:rPr>
+          <w:sz w:val="24"/>
+          <w:szCs w:val="24"/>
+        </w:rPr>
+        <w:t>red</w:t>
+      </w:r>
+      <w:r>
+        <w:rPr>
+          <w:sz w:val="24"/>
+          <w:szCs w:val="24"/>
+        </w:rPr>
+        <w:t xml:space="preserve"> theme from top to bottom, including:</w:t>
+      </w:r>
+    </w:p>
+    <w:p>
+      <w:pPr>
+        <w:pStyle w:val="ListParagraph"/>
+        <w:numPr>
+          <w:ilvl w:val="1"/>
+          <w:numId w:val="8"/>
+        </w:numPr>
+        <w:rPr>
+          <w:sz w:val="24"/>
+          <w:szCs w:val="24"/>
+        </w:rPr>
+      </w:pPr>
+      <w:r>
+        <w:rPr>
+          <w:sz w:val="24"/>
+          <w:szCs w:val="24"/>
+        </w:rPr>
+        <w:t>Total expense</w:t>
+      </w:r>
+    </w:p>
+    <w:p>
+      <w:pPr>
+        <w:pStyle w:val="ListParagraph"/>
+        <w:numPr>
+          <w:ilvl w:val="1"/>
+          <w:numId w:val="8"/>
+        </w:numPr>
+        <w:rPr>
+          <w:sz w:val="24"/>
+          <w:szCs w:val="24"/>
+        </w:rPr>
+      </w:pPr>
+      <w:r>
+        <w:rPr>
+          <w:sz w:val="24"/>
+          <w:szCs w:val="24"/>
+        </w:rPr>
+        <w:t>Number of expense</w:t>
+      </w:r>
+      <w:r>
+        <w:rPr>
+          <w:sz w:val="24"/>
+          <w:szCs w:val="24"/>
+        </w:rPr>
+        <w:t xml:space="preserve"> </w:t>
+      </w:r>
+      <w:r>
+        <w:rPr>
+          <w:sz w:val="24"/>
+          <w:szCs w:val="24"/>
+        </w:rPr>
+        <w:t>records</w:t>
+      </w:r>
+    </w:p>
+    <w:p>
+      <w:pPr>
+        <w:pStyle w:val="ListParagraph"/>
+        <w:numPr>
+          <w:ilvl w:val="1"/>
+          <w:numId w:val="8"/>
+        </w:numPr>
+        <w:rPr>
+          <w:sz w:val="24"/>
+          <w:szCs w:val="24"/>
+        </w:rPr>
+      </w:pPr>
+      <w:r>
+        <w:rPr>
+          <w:sz w:val="24"/>
+          <w:szCs w:val="24"/>
+        </w:rPr>
+        <w:t>Date of the last expense</w:t>
+      </w:r>
+      <w:r>
+        <w:rPr>
+          <w:sz w:val="24"/>
+          <w:szCs w:val="24"/>
+        </w:rPr>
+        <w:t xml:space="preserve"> </w:t>
+      </w:r>
+      <w:r>
+        <w:rPr>
+          <w:sz w:val="24"/>
+          <w:szCs w:val="24"/>
+        </w:rPr>
+        <w:t>entry</w:t>
+      </w:r>
+    </w:p>
+    <w:p>
+      <w:pPr>
+        <w:pStyle w:val="ListParagraph"/>
+        <w:numPr>
+          <w:ilvl w:val="1"/>
+          <w:numId w:val="8"/>
+        </w:numPr>
+        <w:rPr>
+          <w:sz w:val="24"/>
+          <w:szCs w:val="24"/>
+        </w:rPr>
+      </w:pPr>
+      <w:r>
+        <w:rPr>
+          <w:sz w:val="24"/>
+          <w:szCs w:val="24"/>
+        </w:rPr>
+        <w:t>Biggest expense record</w:t>
+      </w:r>
+    </w:p>
+    <w:p>
+      <w:pPr>
+        <w:pStyle w:val="ListParagraph"/>
+        <w:numPr>
+          <w:ilvl w:val="1"/>
+          <w:numId w:val="8"/>
+        </w:numPr>
+        <w:rPr>
+          <w:sz w:val="24"/>
+          <w:szCs w:val="24"/>
+        </w:rPr>
+      </w:pPr>
+      <w:r>
+        <w:rPr>
+          <w:sz w:val="24"/>
+          <w:szCs w:val="24"/>
+        </w:rPr>
+        <w:t>Smallest expense</w:t>
+      </w:r>
+      <w:r>
+        <w:rPr>
+          <w:sz w:val="24"/>
+          <w:szCs w:val="24"/>
+        </w:rPr>
+        <w:t xml:space="preserve"> </w:t>
+      </w:r>
+      <w:r>
+        <w:rPr>
+          <w:sz w:val="24"/>
+          <w:szCs w:val="24"/>
+        </w:rPr>
+        <w:t>record</w:t>
+      </w:r>
+    </w:p>
+    <w:p>
+      <w:pPr>
+        <w:pStyle w:val="ListParagraph"/>
+        <w:numPr>
+          <w:ilvl w:val="1"/>
+          <w:numId w:val="8"/>
+        </w:numPr>
+        <w:rPr>
+          <w:sz w:val="24"/>
+          <w:szCs w:val="24"/>
+        </w:rPr>
+      </w:pPr>
+      <w:r>
+        <w:rPr>
+          <w:sz w:val="24"/>
+          <w:szCs w:val="24"/>
+        </w:rPr>
+        <w:t>Category with the most expense</w:t>
+      </w:r>
+      <w:r>
+        <w:rPr>
+          <w:sz w:val="24"/>
+          <w:szCs w:val="24"/>
+        </w:rPr>
+        <w:t xml:space="preserve"> record</w:t>
+      </w:r>
+    </w:p>
+    <w:p>
+      <w:pPr>
+        <w:pStyle w:val="ListParagraph"/>
+        <w:numPr>
+          <w:ilvl w:val="1"/>
+          <w:numId w:val="8"/>
+        </w:numPr>
+        <w:rPr>
+          <w:sz w:val="24"/>
+          <w:szCs w:val="24"/>
+        </w:rPr>
+      </w:pPr>
+      <w:r>
+        <w:rPr>
+          <w:sz w:val="24"/>
+          <w:szCs w:val="24"/>
+        </w:rPr>
+        <w:t xml:space="preserve">Most recent </w:t>
+      </w:r>
+      <w:bookmarkStart w:id="0" w:name="_Hlk126574750"/>
+      <w:r>
+        <w:rPr>
+          <w:sz w:val="24"/>
+          <w:szCs w:val="24"/>
+        </w:rPr>
+        <w:t>expense</w:t>
+      </w:r>
+      <w:bookmarkEnd w:id="0"/>
+      <w:r>
+        <w:rPr>
+          <w:sz w:val="24"/>
+          <w:szCs w:val="24"/>
+        </w:rPr>
+        <w:t xml:space="preserve"> </w:t>
+      </w:r>
+      <w:r>
+        <w:rPr>
+          <w:sz w:val="24"/>
+          <w:szCs w:val="24"/>
+        </w:rPr>
+        <w:t>record</w:t>
+      </w:r>
+    </w:p>
+    <w:p>
+      <w:pPr>
+        <w:rPr>
+          <w:b/>
+          <w:bCs/>
+          <w:sz w:val="28"/>
+          <w:szCs w:val="28"/>
+        </w:rPr>
+      </w:pPr>
+    </w:p>
+    <w:p>
+      <w:pPr>
+        <w:rPr>
+          <w:b/>
+          <w:bCs/>
+          <w:sz w:val="28"/>
+          <w:szCs w:val="28"/>
+        </w:rPr>
+      </w:pPr>
+      <w:r>
+        <w:rPr>
+          <w:b/>
+          <w:bCs/>
+          <w:sz w:val="28"/>
+          <w:szCs w:val="28"/>
+        </w:rPr>
+        <w:t>Tutorials</w:t>
+      </w:r>
+    </w:p>
+    <w:p>
+      <w:pPr>
+        <w:rPr>
+          <w:b/>
+          <w:bCs/>
+          <w:sz w:val="24"/>
+          <w:szCs w:val="24"/>
+        </w:rPr>
+      </w:pPr>
+      <w:r>
+        <w:rPr>
+          <w:b/>
+          <w:bCs/>
+          <w:sz w:val="24"/>
+          <w:szCs w:val="24"/>
+        </w:rPr>
+        <w:t>Quick Start Finance</w:t>
+      </w:r>
+      <w:r>
+        <w:rPr>
+          <w:b/>
+          <w:bCs/>
+          <w:sz w:val="24"/>
+          <w:szCs w:val="24"/>
+        </w:rPr>
+        <w:t xml:space="preserve"> Desktop Walkthrough</w:t>
+      </w:r>
+      <w:r>
+        <w:rPr>
+          <w:b/>
+          <w:bCs/>
+          <w:sz w:val="24"/>
+          <w:szCs w:val="24"/>
+        </w:rPr>
+        <w:t xml:space="preserve"> (GIF)</w:t>
+      </w:r>
+    </w:p>
+    <w:p>
+      <w:pPr>
+        <w:rPr>
+          <w:b/>
+          <w:bCs/>
+          <w:sz w:val="28"/>
+          <w:szCs w:val="28"/>
+        </w:rPr>
+      </w:pPr>
+      <w:r>
+        <w:rPr>
+          <w:b/>
+          <w:bCs/>
+          <w:noProof/>
+          <w:sz w:val="28"/>
+          <w:szCs w:val="28"/>
+        </w:rPr>
+        <w:drawing>
+          <wp:inline distT="0" distB="0" distL="0" distR="0" wp14:anchorId="60EFF92F" wp14:editId="055F5B59">
+            <wp:extent cx="5943600" cy="4332605"/>
+            <wp:effectExtent l="0" t="0" r="0" b="0"/>
+            <wp:docPr id="13" name="Picture 13" descr="Graphical user interface, application&#10;&#10;Description automatically generated"/>
+            <wp:cNvGraphicFramePr>
+              <a:graphicFrameLocks xmlns:a="http://schemas.openxmlformats.org/drawingml/2006/main" noChangeAspect="1"/>
+            </wp:cNvGraphicFramePr>
+            <a:graphic xmlns:a="http://schemas.openxmlformats.org/drawingml/2006/main">
+              <a:graphicData uri="http://schemas.openxmlformats.org/drawingml/2006/picture">
+                <pic:pic xmlns:pic="http://schemas.openxmlformats.org/drawingml/2006/picture">
+                  <pic:nvPicPr>
+                    <pic:cNvPr id="13" name="Picture 13" descr="Graphical user interface, application&#10;&#10;Description automatically generated"/>
                     <pic:cNvPicPr/>
                   </pic:nvPicPr>
                   <pic:blipFill>
-                    <a:blip r:embed="rId9" cstate="print">
+                    <a:blip r:embed="rId14">
                       <a:extLst>
                         <a:ext uri="{28A0092B-C50C-407E-A947-70E740481C1C}">
                           <a14:useLocalDpi xmlns:a14="http://schemas.microsoft.com/office/drawing/2010/main" val="0"/>
@@ -2051,7 +3805,7 @@
                   <pic:spPr>
                     <a:xfrm>
                       <a:off x="0" y="0"/>
-                      <a:ext cx="5698238" cy="3060368"/>
+                      <a:ext cx="5943600" cy="4332605"/>
                     </a:xfrm>
                     <a:prstGeom prst="rect">
                       <a:avLst/>
@@ -2069,80 +3823,20 @@
         <w:rPr>
           <w:b/>
           <w:bCs/>
-          <w:sz w:val="24"/>
-          <w:szCs w:val="24"/>
-        </w:rPr>
-      </w:pPr>
-      <w:r>
-        <w:rPr>
-          <w:b/>
-          <w:bCs/>
-          <w:sz w:val="24"/>
-          <w:szCs w:val="24"/>
-        </w:rPr>
-        <w:t>CKK Online Store Customer Walkthrough</w:t>
-      </w:r>
-    </w:p>
-    <w:p>
-      <w:pPr>
-        <w:rPr>
-          <w:b/>
-          <w:bCs/>
           <w:sz w:val="28"/>
           <w:szCs w:val="28"/>
         </w:rPr>
       </w:pPr>
-      <w:r>
-        <w:rPr>
-          <w:b/>
-          <w:bCs/>
-          <w:noProof/>
+    </w:p>
+    <w:p>
+      <w:pPr>
+        <w:rPr>
+          <w:b/>
+          <w:bCs/>
           <w:sz w:val="28"/>
           <w:szCs w:val="28"/>
         </w:rPr>
-        <w:lastRenderedPageBreak/>
-        <w:drawing>
-          <wp:inline distT="0" distB="0" distL="0" distR="0" wp14:anchorId="72675CB5" wp14:editId="3172EEE2">
-            <wp:extent cx="5686425" cy="3490226"/>
-            <wp:effectExtent l="0" t="0" r="0" b="0"/>
-            <wp:docPr id="4" name="Picture 4" descr="Text&#10;&#10;Description automatically generated"/>
-            <wp:cNvGraphicFramePr>
-              <a:graphicFrameLocks xmlns:a="http://schemas.openxmlformats.org/drawingml/2006/main" noChangeAspect="1"/>
-            </wp:cNvGraphicFramePr>
-            <a:graphic xmlns:a="http://schemas.openxmlformats.org/drawingml/2006/main">
-              <a:graphicData uri="http://schemas.openxmlformats.org/drawingml/2006/picture">
-                <pic:pic xmlns:pic="http://schemas.openxmlformats.org/drawingml/2006/picture">
-                  <pic:nvPicPr>
-                    <pic:cNvPr id="4" name="Picture 4" descr="Text&#10;&#10;Description automatically generated"/>
-                    <pic:cNvPicPr/>
-                  </pic:nvPicPr>
-                  <pic:blipFill>
-                    <a:blip r:embed="rId10" cstate="print">
-                      <a:extLst>
-                        <a:ext uri="{28A0092B-C50C-407E-A947-70E740481C1C}">
-                          <a14:useLocalDpi xmlns:a14="http://schemas.microsoft.com/office/drawing/2010/main" val="0"/>
-                        </a:ext>
-                      </a:extLst>
-                    </a:blip>
-                    <a:stretch>
-                      <a:fillRect/>
-                    </a:stretch>
-                  </pic:blipFill>
-                  <pic:spPr>
-                    <a:xfrm>
-                      <a:off x="0" y="0"/>
-                      <a:ext cx="5691235" cy="3493178"/>
-                    </a:xfrm>
-                    <a:prstGeom prst="rect">
-                      <a:avLst/>
-                    </a:prstGeom>
-                  </pic:spPr>
-                </pic:pic>
-              </a:graphicData>
-            </a:graphic>
-          </wp:inline>
-        </w:drawing>
-      </w:r>
+      </w:pPr>
     </w:p>
     <w:p>
       <w:pPr>
@@ -2160,6 +3854,7 @@
           <w:sz w:val="28"/>
           <w:szCs w:val="28"/>
         </w:rPr>
+        <w:lastRenderedPageBreak/>
         <w:t>FAQs</w:t>
       </w:r>
     </w:p>
@@ -2182,7 +3877,21 @@
           <w:sz w:val="24"/>
           <w:szCs w:val="24"/>
         </w:rPr>
-        <w:t>Can admin users create new admins?</w:t>
+        <w:t xml:space="preserve">Can </w:t>
+      </w:r>
+      <w:r>
+        <w:rPr>
+          <w:sz w:val="24"/>
+          <w:szCs w:val="24"/>
+        </w:rPr>
+        <w:t>I have more than one user on my application</w:t>
+      </w:r>
+      <w:r>
+        <w:rPr>
+          <w:sz w:val="24"/>
+          <w:szCs w:val="24"/>
+        </w:rPr>
+        <w:t>?</w:t>
       </w:r>
     </w:p>
     <w:p>
@@ -2203,7 +3912,7 @@
           <w:sz w:val="24"/>
           <w:szCs w:val="24"/>
         </w:rPr>
-        <w:t>Yes, though for standards of best practice, we only recommend two admins and four at the very most.</w:t>
+        <w:t>Definitely!  Invite the whole family to use your Quick Start Finance application.  Each user needs to go through the register process and will have an individual login username and password.  Write those passwords down once, say it seven times methodically then burn or eat the paper you wrote your password on.  You can also flush the password paper.</w:t>
       </w:r>
     </w:p>
     <w:p>
@@ -2225,7 +3934,14 @@
           <w:sz w:val="24"/>
           <w:szCs w:val="24"/>
         </w:rPr>
-        <w:t xml:space="preserve">How fast does a customer user see new products created by admin users in online store? </w:t>
+        <w:t>How many users can I create</w:t>
+      </w:r>
+      <w:r>
+        <w:rPr>
+          <w:sz w:val="24"/>
+          <w:szCs w:val="24"/>
+        </w:rPr>
+        <w:t xml:space="preserve">? </w:t>
       </w:r>
     </w:p>
     <w:p>
@@ -2268,7 +3984,14 @@
           <w:sz w:val="24"/>
           <w:szCs w:val="24"/>
         </w:rPr>
-        <w:t>Can customer users create an online account and shop the same day?</w:t>
+        <w:t>What if I forget my password</w:t>
+      </w:r>
+      <w:r>
+        <w:rPr>
+          <w:sz w:val="24"/>
+          <w:szCs w:val="24"/>
+        </w:rPr>
+        <w:t>?</w:t>
       </w:r>
     </w:p>
     <w:p>
@@ -2289,7 +4012,67 @@
           <w:sz w:val="24"/>
           <w:szCs w:val="24"/>
         </w:rPr>
-        <w:t>Yes, customer users may open an account and order products in the same day.</w:t>
+        <w:t>Our IT support professionals will help you reset your forgotten password.  Please call us at 1-800-QUICKSTA or email at</w:t>
+      </w:r>
+      <w:r>
+        <w:rPr>
+          <w:i/>
+          <w:iCs/>
+          <w:sz w:val="24"/>
+          <w:szCs w:val="24"/>
+        </w:rPr>
+        <w:t xml:space="preserve"> </w:t>
+      </w:r>
+      <w:hyperlink r:id="rId15" w:history="1">
+        <w:r>
+          <w:rPr>
+            <w:rStyle w:val="Hyperlink"/>
+            <w:i/>
+            <w:iCs/>
+            <w:sz w:val="24"/>
+            <w:szCs w:val="24"/>
+          </w:rPr>
+          <w:t>H</w:t>
+        </w:r>
+        <w:r>
+          <w:rPr>
+            <w:rStyle w:val="Hyperlink"/>
+            <w:i/>
+            <w:iCs/>
+            <w:sz w:val="24"/>
+            <w:szCs w:val="24"/>
+          </w:rPr>
+          <w:t>elp</w:t>
+        </w:r>
+        <w:r>
+          <w:rPr>
+            <w:rStyle w:val="Hyperlink"/>
+            <w:i/>
+            <w:iCs/>
+            <w:sz w:val="24"/>
+            <w:szCs w:val="24"/>
+          </w:rPr>
+          <w:t>D</w:t>
+        </w:r>
+        <w:r>
+          <w:rPr>
+            <w:rStyle w:val="Hyperlink"/>
+            <w:i/>
+            <w:iCs/>
+            <w:sz w:val="24"/>
+            <w:szCs w:val="24"/>
+          </w:rPr>
+          <w:t>esk@QuickStartFinance.com</w:t>
+        </w:r>
+      </w:hyperlink>
+      <w:r>
+        <w:rPr>
+          <w:i/>
+          <w:iCs/>
+          <w:sz w:val="24"/>
+          <w:szCs w:val="24"/>
+        </w:rPr>
+        <w:t>.</w:t>
       </w:r>
     </w:p>
     <w:p>
@@ -2311,7 +4094,14 @@
           <w:sz w:val="24"/>
           <w:szCs w:val="24"/>
         </w:rPr>
-        <w:t>Can customer users delete my orders before shipping?</w:t>
+        <w:t>How do I get help</w:t>
+      </w:r>
+      <w:r>
+        <w:rPr>
+          <w:sz w:val="24"/>
+          <w:szCs w:val="24"/>
+        </w:rPr>
+        <w:t>?</w:t>
       </w:r>
     </w:p>
     <w:p>
@@ -2332,7 +4122,46 @@
           <w:sz w:val="24"/>
           <w:szCs w:val="24"/>
         </w:rPr>
-        <w:t>Our databases update in real time so the packaging and shipping processes begin immediately following an online order placement. However, a customer user may cancel their order safely within two hours.  And even if the CKKs widgets are shipped to a customer, they may return it with a full refund if the widgets do not meet and exceed their expectations.</w:t>
+        <w:t xml:space="preserve">Please reach out to our very friendly customer service.  Please </w:t>
+      </w:r>
+      <w:r>
+        <w:rPr>
+          <w:i/>
+          <w:iCs/>
+          <w:sz w:val="24"/>
+          <w:szCs w:val="24"/>
+        </w:rPr>
+        <w:t>call us at 1-800-QUICKSTA</w:t>
+      </w:r>
+      <w:r>
+        <w:rPr>
+          <w:i/>
+          <w:iCs/>
+          <w:sz w:val="24"/>
+          <w:szCs w:val="24"/>
+        </w:rPr>
+        <w:t xml:space="preserve"> or email us at </w:t>
+      </w:r>
+      <w:hyperlink r:id="rId16" w:history="1">
+        <w:r>
+          <w:rPr>
+            <w:rStyle w:val="Hyperlink"/>
+            <w:i/>
+            <w:iCs/>
+            <w:sz w:val="24"/>
+            <w:szCs w:val="24"/>
+          </w:rPr>
+          <w:t>HelpDesk@QuickStartFinance.com</w:t>
+        </w:r>
+      </w:hyperlink>
+      <w:r>
+        <w:rPr>
+          <w:i/>
+          <w:iCs/>
+          <w:sz w:val="24"/>
+          <w:szCs w:val="24"/>
+        </w:rPr>
+        <w:t>.</w:t>
       </w:r>
     </w:p>
     <w:p>
@@ -2376,7 +4205,6 @@
           <w:sz w:val="24"/>
           <w:szCs w:val="24"/>
         </w:rPr>
-        <w:lastRenderedPageBreak/>
         <w:t>For additional information, please go to</w:t>
       </w:r>
       <w:r>
@@ -2386,14 +4214,14 @@
         </w:rPr>
         <w:t xml:space="preserve"> </w:t>
       </w:r>
-      <w:hyperlink r:id="rId11" w:history="1">
+      <w:hyperlink r:id="rId17" w:history="1">
         <w:r>
           <w:rPr>
             <w:rStyle w:val="Hyperlink"/>
             <w:sz w:val="24"/>
             <w:szCs w:val="24"/>
           </w:rPr>
-          <w:t>https://www.coreysknickkacks.com/Resources/</w:t>
+          <w:t>https://www.QuickStartFinance.com/Resources/</w:t>
         </w:r>
       </w:hyperlink>
     </w:p>
@@ -2430,14 +4258,30 @@
         </w:rPr>
         <w:t xml:space="preserve">For customer support, please got to </w:t>
       </w:r>
-      <w:hyperlink r:id="rId12" w:history="1">
+      <w:hyperlink r:id="rId18" w:history="1">
         <w:r>
           <w:rPr>
             <w:rStyle w:val="Hyperlink"/>
             <w:sz w:val="24"/>
             <w:szCs w:val="24"/>
           </w:rPr>
-          <w:t>https://www.coreysknickkacks.com/CustomerSupport/</w:t>
+          <w:t>https://www.</w:t>
+        </w:r>
+        <w:r>
+          <w:rPr>
+            <w:rStyle w:val="Hyperlink"/>
+            <w:sz w:val="24"/>
+            <w:szCs w:val="24"/>
+          </w:rPr>
+          <w:t>QuickStartFinance</w:t>
+        </w:r>
+        <w:r>
+          <w:rPr>
+            <w:rStyle w:val="Hyperlink"/>
+            <w:sz w:val="24"/>
+            <w:szCs w:val="24"/>
+          </w:rPr>
+          <w:t>.com/HelpDesk/</w:t>
         </w:r>
       </w:hyperlink>
     </w:p>
@@ -3247,7 +5091,7 @@
   <w:abstractNum w:abstractNumId="7" w15:restartNumberingAfterBreak="0">
     <w:nsid w:val="64A56270"/>
     <w:multiLevelType w:val="hybridMultilevel"/>
-    <w:tmpl w:val="6B08B0D0"/>
+    <w:tmpl w:val="E4CE45D8"/>
     <w:lvl w:ilvl="0" w:tplc="04090001">
       <w:start w:val="1"/>
       <w:numFmt w:val="bullet"/>
@@ -3272,7 +5116,7 @@
         <w:rFonts w:ascii="Courier New" w:hAnsi="Courier New" w:cs="Courier New" w:hint="default"/>
       </w:rPr>
     </w:lvl>
-    <w:lvl w:ilvl="2" w:tplc="04090005" w:tentative="1">
+    <w:lvl w:ilvl="2" w:tplc="04090005">
       <w:start w:val="1"/>
       <w:numFmt w:val="bullet"/>
       <w:lvlText w:val=""/>
@@ -3782,11 +5626,11 @@
   <w:style w:type="paragraph" w:default="1" w:styleId="Normal">
     <w:name w:val="Normal"/>
     <w:qFormat/>
+    <w:rsid w:val="006632E2"/>
   </w:style>
   <w:style w:type="character" w:default="1" w:styleId="DefaultParagraphFont">
     <w:name w:val="Default Paragraph Font"/>
     <w:uiPriority w:val="1"/>
-    <w:semiHidden/>
     <w:unhideWhenUsed/>
   </w:style>
   <w:style w:type="table" w:default="1" w:styleId="TableNormal">

</xml_diff>

<commit_message>
feat: Zipped and submitted Module 7 - Deliverable VI
</commit_message>
<xml_diff>
--- a/Courses/PROG1061 - Computer Programming Capstone Project/Module 7 - Deliverable VI/QSF_Prep_documentation.docx
+++ b/Courses/PROG1061 - Computer Programming Capstone Project/Module 7 - Deliverable VI/QSF_Prep_documentation.docx
@@ -1306,7 +1306,23 @@
             <w:sz w:val="24"/>
             <w:szCs w:val="24"/>
           </w:rPr>
-          <w:t>https://www.Ryangineer.com/QuickStartFinance/Download</w:t>
+          <w:t>https://www.</w:t>
+        </w:r>
+        <w:r>
+          <w:rPr>
+            <w:rStyle w:val="Hyperlink"/>
+            <w:sz w:val="24"/>
+            <w:szCs w:val="24"/>
+          </w:rPr>
+          <w:t>R</w:t>
+        </w:r>
+        <w:r>
+          <w:rPr>
+            <w:rStyle w:val="Hyperlink"/>
+            <w:sz w:val="24"/>
+            <w:szCs w:val="24"/>
+          </w:rPr>
+          <w:t>yangineer.com/QuickStartFinance</w:t>
         </w:r>
       </w:hyperlink>
       <w:r>
@@ -1713,49 +1729,7 @@
           <w:szCs w:val="24"/>
         </w:rPr>
         <w:lastRenderedPageBreak/>
-        <w:t xml:space="preserve">From the “Add User” screen, please complete the form add click the “Add” button.  Now, select “Back” at the very bottom </w:t>
-      </w:r>
-      <w:r>
-        <w:rPr>
-          <w:sz w:val="24"/>
-          <w:szCs w:val="24"/>
-        </w:rPr>
-        <w:t xml:space="preserve">(see Figure </w:t>
-      </w:r>
-      <w:r>
-        <w:rPr>
-          <w:sz w:val="24"/>
-          <w:szCs w:val="24"/>
-        </w:rPr>
-        <w:t>2</w:t>
-      </w:r>
-      <w:r>
-        <w:rPr>
-          <w:sz w:val="24"/>
-          <w:szCs w:val="24"/>
-        </w:rPr>
-        <w:t xml:space="preserve"> – </w:t>
-      </w:r>
-      <w:r>
-        <w:rPr>
-          <w:sz w:val="24"/>
-          <w:szCs w:val="24"/>
-        </w:rPr>
-        <w:t>Add User</w:t>
-      </w:r>
-      <w:r>
-        <w:rPr>
-          <w:sz w:val="24"/>
-          <w:szCs w:val="24"/>
-        </w:rPr>
-        <w:t>)</w:t>
-      </w:r>
-      <w:r>
-        <w:rPr>
-          <w:sz w:val="24"/>
-          <w:szCs w:val="24"/>
-        </w:rPr>
-        <w:t xml:space="preserve">.  </w:t>
+        <w:t xml:space="preserve">From the “Add User” screen, please complete the form add click the “Add” button.  Now, select “Back” at the very bottom (see Figure 2 – Add User).  </w:t>
       </w:r>
     </w:p>
     <w:p>
@@ -1866,49 +1840,7 @@
           <w:sz w:val="24"/>
           <w:szCs w:val="24"/>
         </w:rPr>
-        <w:t xml:space="preserve">blue, vertical navigation menu on the left </w:t>
-      </w:r>
-      <w:r>
-        <w:rPr>
-          <w:sz w:val="24"/>
-          <w:szCs w:val="24"/>
-        </w:rPr>
-        <w:t xml:space="preserve">(see Figure </w:t>
-      </w:r>
-      <w:r>
-        <w:rPr>
-          <w:sz w:val="24"/>
-          <w:szCs w:val="24"/>
-        </w:rPr>
-        <w:t>3</w:t>
-      </w:r>
-      <w:r>
-        <w:rPr>
-          <w:sz w:val="24"/>
-          <w:szCs w:val="24"/>
-        </w:rPr>
-        <w:t xml:space="preserve"> – </w:t>
-      </w:r>
-      <w:r>
-        <w:rPr>
-          <w:sz w:val="24"/>
-          <w:szCs w:val="24"/>
-        </w:rPr>
-        <w:t>My Overview dashboard</w:t>
-      </w:r>
-      <w:r>
-        <w:rPr>
-          <w:sz w:val="24"/>
-          <w:szCs w:val="24"/>
-        </w:rPr>
-        <w:t>)</w:t>
-      </w:r>
-      <w:r>
-        <w:rPr>
-          <w:sz w:val="24"/>
-          <w:szCs w:val="24"/>
-        </w:rPr>
-        <w:t xml:space="preserve">. </w:t>
+        <w:t xml:space="preserve">blue, vertical navigation menu on the left (see Figure 3 – My Overview dashboard). </w:t>
       </w:r>
     </w:p>
     <w:p>
@@ -2098,14 +2030,7 @@
           <w:sz w:val="24"/>
           <w:szCs w:val="24"/>
         </w:rPr>
-        <w:t xml:space="preserve">see Figure </w:t>
-      </w:r>
-      <w:r>
-        <w:rPr>
-          <w:sz w:val="24"/>
-          <w:szCs w:val="24"/>
-        </w:rPr>
-        <w:t>4 – New Income Details</w:t>
+        <w:t>see Figure 4 – New Income Details</w:t>
       </w:r>
       <w:r>
         <w:rPr>
@@ -2300,84 +2225,7 @@
           <w:sz w:val="24"/>
           <w:szCs w:val="24"/>
         </w:rPr>
-        <w:t>Select the “</w:t>
-      </w:r>
-      <w:r>
-        <w:rPr>
-          <w:sz w:val="24"/>
-          <w:szCs w:val="24"/>
-        </w:rPr>
-        <w:t xml:space="preserve">My </w:t>
-      </w:r>
-      <w:r>
-        <w:rPr>
-          <w:sz w:val="24"/>
-          <w:szCs w:val="24"/>
-        </w:rPr>
-        <w:t xml:space="preserve">Income” tab in </w:t>
-      </w:r>
-      <w:r>
-        <w:rPr>
-          <w:sz w:val="24"/>
-          <w:szCs w:val="24"/>
-        </w:rPr>
-        <w:t xml:space="preserve">the </w:t>
-      </w:r>
-      <w:r>
-        <w:rPr>
-          <w:sz w:val="24"/>
-          <w:szCs w:val="24"/>
-        </w:rPr>
-        <w:t>blue, vertical navigation menu on the left</w:t>
-      </w:r>
-      <w:r>
-        <w:rPr>
-          <w:sz w:val="24"/>
-          <w:szCs w:val="24"/>
-        </w:rPr>
-        <w:t>.  All income records you have added will appear in the “My Income Records” table</w:t>
-      </w:r>
-      <w:r>
-        <w:rPr>
-          <w:sz w:val="24"/>
-          <w:szCs w:val="24"/>
-        </w:rPr>
-        <w:t xml:space="preserve"> (see Figure </w:t>
-      </w:r>
-      <w:r>
-        <w:rPr>
-          <w:sz w:val="24"/>
-          <w:szCs w:val="24"/>
-        </w:rPr>
-        <w:t>5</w:t>
-      </w:r>
-      <w:r>
-        <w:rPr>
-          <w:sz w:val="24"/>
-          <w:szCs w:val="24"/>
-        </w:rPr>
-        <w:t xml:space="preserve"> –</w:t>
-      </w:r>
-      <w:r>
-        <w:rPr>
-          <w:sz w:val="24"/>
-          <w:szCs w:val="24"/>
-        </w:rPr>
-        <w:t xml:space="preserve"> My Income</w:t>
-      </w:r>
-      <w:r>
-        <w:rPr>
-          <w:sz w:val="24"/>
-          <w:szCs w:val="24"/>
-        </w:rPr>
-        <w:t>)</w:t>
-      </w:r>
-      <w:r>
-        <w:rPr>
-          <w:sz w:val="24"/>
-          <w:szCs w:val="24"/>
-        </w:rPr>
-        <w:t>.</w:t>
+        <w:t>Select the “My Income” tab in the blue, vertical navigation menu on the left.  All income records you have added will appear in the “My Income Records” table (see Figure 5 – My Income).</w:t>
       </w:r>
     </w:p>
     <w:p>
@@ -2604,63 +2452,7 @@
           <w:sz w:val="24"/>
           <w:szCs w:val="24"/>
         </w:rPr>
-        <w:t xml:space="preserve">At the “New </w:t>
-      </w:r>
-      <w:r>
-        <w:rPr>
-          <w:sz w:val="24"/>
-          <w:szCs w:val="24"/>
-        </w:rPr>
-        <w:t>Expense</w:t>
-      </w:r>
-      <w:r>
-        <w:rPr>
-          <w:sz w:val="24"/>
-          <w:szCs w:val="24"/>
-        </w:rPr>
-        <w:t xml:space="preserve">” screen, fill in the details of your new </w:t>
-      </w:r>
-      <w:r>
-        <w:rPr>
-          <w:sz w:val="24"/>
-          <w:szCs w:val="24"/>
-        </w:rPr>
-        <w:t xml:space="preserve">expense </w:t>
-      </w:r>
-      <w:r>
-        <w:rPr>
-          <w:sz w:val="24"/>
-          <w:szCs w:val="24"/>
-        </w:rPr>
-        <w:t xml:space="preserve">record and click the “KEEP THIS!” button (see Figure </w:t>
-      </w:r>
-      <w:r>
-        <w:rPr>
-          <w:sz w:val="24"/>
-          <w:szCs w:val="24"/>
-        </w:rPr>
-        <w:t>6</w:t>
-      </w:r>
-      <w:r>
-        <w:rPr>
-          <w:sz w:val="24"/>
-          <w:szCs w:val="24"/>
-        </w:rPr>
-        <w:t xml:space="preserve"> – New </w:t>
-      </w:r>
-      <w:r>
-        <w:rPr>
-          <w:sz w:val="24"/>
-          <w:szCs w:val="24"/>
-        </w:rPr>
-        <w:t>Expense</w:t>
-      </w:r>
-      <w:r>
-        <w:rPr>
-          <w:sz w:val="24"/>
-          <w:szCs w:val="24"/>
-        </w:rPr>
-        <w:t xml:space="preserve"> Details).</w:t>
+        <w:t>At the “New Expense” screen, fill in the details of your new expense record and click the “KEEP THIS!” button (see Figure 6 – New Expense Details).</w:t>
       </w:r>
     </w:p>
     <w:p>
@@ -2842,21 +2634,7 @@
           <w:sz w:val="24"/>
           <w:szCs w:val="24"/>
         </w:rPr>
-        <w:t xml:space="preserve">View all </w:t>
-      </w:r>
-      <w:r>
-        <w:rPr>
-          <w:sz w:val="24"/>
-          <w:szCs w:val="24"/>
-        </w:rPr>
-        <w:t xml:space="preserve">expense </w:t>
-      </w:r>
-      <w:r>
-        <w:rPr>
-          <w:sz w:val="24"/>
-          <w:szCs w:val="24"/>
-        </w:rPr>
-        <w:t>records</w:t>
+        <w:t>View all expense records</w:t>
       </w:r>
     </w:p>
     <w:p>
@@ -2876,77 +2654,7 @@
           <w:sz w:val="24"/>
           <w:szCs w:val="24"/>
         </w:rPr>
-        <w:t xml:space="preserve">Select the “My </w:t>
-      </w:r>
-      <w:r>
-        <w:rPr>
-          <w:sz w:val="24"/>
-          <w:szCs w:val="24"/>
-        </w:rPr>
-        <w:t>Expense</w:t>
-      </w:r>
-      <w:r>
-        <w:rPr>
-          <w:sz w:val="24"/>
-          <w:szCs w:val="24"/>
-        </w:rPr>
-        <w:t xml:space="preserve">” tab in the blue, vertical navigation menu on the left.  All </w:t>
-      </w:r>
-      <w:r>
-        <w:rPr>
-          <w:sz w:val="24"/>
-          <w:szCs w:val="24"/>
-        </w:rPr>
-        <w:t xml:space="preserve">expense </w:t>
-      </w:r>
-      <w:r>
-        <w:rPr>
-          <w:sz w:val="24"/>
-          <w:szCs w:val="24"/>
-        </w:rPr>
-        <w:t xml:space="preserve">records you have added will appear in the “My </w:t>
-      </w:r>
-      <w:r>
-        <w:rPr>
-          <w:sz w:val="24"/>
-          <w:szCs w:val="24"/>
-        </w:rPr>
-        <w:t xml:space="preserve">Expense </w:t>
-      </w:r>
-      <w:r>
-        <w:rPr>
-          <w:sz w:val="24"/>
-          <w:szCs w:val="24"/>
-        </w:rPr>
-        <w:t xml:space="preserve">Records” table (see Figure </w:t>
-      </w:r>
-      <w:r>
-        <w:rPr>
-          <w:sz w:val="24"/>
-          <w:szCs w:val="24"/>
-        </w:rPr>
-        <w:t>7</w:t>
-      </w:r>
-      <w:r>
-        <w:rPr>
-          <w:sz w:val="24"/>
-          <w:szCs w:val="24"/>
-        </w:rPr>
-        <w:t xml:space="preserve"> – My </w:t>
-      </w:r>
-      <w:r>
-        <w:rPr>
-          <w:sz w:val="24"/>
-          <w:szCs w:val="24"/>
-        </w:rPr>
-        <w:t>Expense</w:t>
-      </w:r>
-      <w:r>
-        <w:rPr>
-          <w:sz w:val="24"/>
-          <w:szCs w:val="24"/>
-        </w:rPr>
-        <w:t>).</w:t>
+        <w:t>Select the “My Expense” tab in the blue, vertical navigation menu on the left.  All expense records you have added will appear in the “My Expense Records” table (see Figure 7 – My Expense).</w:t>
       </w:r>
     </w:p>
     <w:p>
@@ -3102,63 +2810,7 @@
           <w:sz w:val="24"/>
           <w:szCs w:val="24"/>
         </w:rPr>
-        <w:t xml:space="preserve">Select the “My Overview” </w:t>
-      </w:r>
-      <w:r>
-        <w:rPr>
-          <w:sz w:val="24"/>
-          <w:szCs w:val="24"/>
-        </w:rPr>
-        <w:t>tab in the blue, vertical navigation menu on the left.</w:t>
-      </w:r>
-      <w:r>
-        <w:rPr>
-          <w:sz w:val="24"/>
-          <w:szCs w:val="24"/>
-        </w:rPr>
-        <w:t xml:space="preserve">  On the left of the main “My Money Overview” window, the statistics of your income records are display in a green theme from top to bottom, including </w:t>
-      </w:r>
-      <w:r>
-        <w:rPr>
-          <w:sz w:val="24"/>
-          <w:szCs w:val="24"/>
-        </w:rPr>
-        <w:t xml:space="preserve">(see Figure </w:t>
-      </w:r>
-      <w:r>
-        <w:rPr>
-          <w:sz w:val="24"/>
-          <w:szCs w:val="24"/>
-        </w:rPr>
-        <w:t>8</w:t>
-      </w:r>
-      <w:r>
-        <w:rPr>
-          <w:sz w:val="24"/>
-          <w:szCs w:val="24"/>
-        </w:rPr>
-        <w:t xml:space="preserve"> – </w:t>
-      </w:r>
-      <w:r>
-        <w:rPr>
-          <w:sz w:val="24"/>
-          <w:szCs w:val="24"/>
-        </w:rPr>
-        <w:t>My Overview</w:t>
-      </w:r>
-      <w:r>
-        <w:rPr>
-          <w:sz w:val="24"/>
-          <w:szCs w:val="24"/>
-        </w:rPr>
-        <w:t>)</w:t>
-      </w:r>
-      <w:r>
-        <w:rPr>
-          <w:sz w:val="24"/>
-          <w:szCs w:val="24"/>
-        </w:rPr>
-        <w:t>:</w:t>
+        <w:t>Select the “My Overview” tab in the blue, vertical navigation menu on the left.  On the left of the main “My Money Overview” window, the statistics of your income records are display in a green theme from top to bottom, including (see Figure 8 – My Overview):</w:t>
       </w:r>
     </w:p>
     <w:p>
@@ -3449,35 +3101,7 @@
           <w:sz w:val="24"/>
           <w:szCs w:val="24"/>
         </w:rPr>
-        <w:t xml:space="preserve">On the </w:t>
-      </w:r>
-      <w:r>
-        <w:rPr>
-          <w:sz w:val="24"/>
-          <w:szCs w:val="24"/>
-        </w:rPr>
-        <w:t>right</w:t>
-      </w:r>
-      <w:r>
-        <w:rPr>
-          <w:sz w:val="24"/>
-          <w:szCs w:val="24"/>
-        </w:rPr>
-        <w:t xml:space="preserve"> of the main “My Money Overview” window, the statistics of your expense records are display in a </w:t>
-      </w:r>
-      <w:r>
-        <w:rPr>
-          <w:sz w:val="24"/>
-          <w:szCs w:val="24"/>
-        </w:rPr>
-        <w:t>red</w:t>
-      </w:r>
-      <w:r>
-        <w:rPr>
-          <w:sz w:val="24"/>
-          <w:szCs w:val="24"/>
-        </w:rPr>
-        <w:t xml:space="preserve"> theme from top to bottom, including:</w:t>
+        <w:t>On the right of the main “My Money Overview” window, the statistics of your expense records are display in a red theme from top to bottom, including:</w:t>
       </w:r>
     </w:p>
     <w:p>
@@ -3517,21 +3141,7 @@
           <w:sz w:val="24"/>
           <w:szCs w:val="24"/>
         </w:rPr>
-        <w:t>Number of expense</w:t>
-      </w:r>
-      <w:r>
-        <w:rPr>
-          <w:sz w:val="24"/>
-          <w:szCs w:val="24"/>
-        </w:rPr>
-        <w:t xml:space="preserve"> </w:t>
-      </w:r>
-      <w:r>
-        <w:rPr>
-          <w:sz w:val="24"/>
-          <w:szCs w:val="24"/>
-        </w:rPr>
-        <w:t>records</w:t>
+        <w:t>Number of expense records</w:t>
       </w:r>
     </w:p>
     <w:p>
@@ -3551,21 +3161,7 @@
           <w:sz w:val="24"/>
           <w:szCs w:val="24"/>
         </w:rPr>
-        <w:t>Date of the last expense</w:t>
-      </w:r>
-      <w:r>
-        <w:rPr>
-          <w:sz w:val="24"/>
-          <w:szCs w:val="24"/>
-        </w:rPr>
-        <w:t xml:space="preserve"> </w:t>
-      </w:r>
-      <w:r>
-        <w:rPr>
-          <w:sz w:val="24"/>
-          <w:szCs w:val="24"/>
-        </w:rPr>
-        <w:t>entry</w:t>
+        <w:t>Date of the last expense entry</w:t>
       </w:r>
     </w:p>
     <w:p>
@@ -3605,21 +3201,7 @@
           <w:sz w:val="24"/>
           <w:szCs w:val="24"/>
         </w:rPr>
-        <w:t>Smallest expense</w:t>
-      </w:r>
-      <w:r>
-        <w:rPr>
-          <w:sz w:val="24"/>
-          <w:szCs w:val="24"/>
-        </w:rPr>
-        <w:t xml:space="preserve"> </w:t>
-      </w:r>
-      <w:r>
-        <w:rPr>
-          <w:sz w:val="24"/>
-          <w:szCs w:val="24"/>
-        </w:rPr>
-        <w:t>record</w:t>
+        <w:t>Smallest expense record</w:t>
       </w:r>
     </w:p>
     <w:p>
@@ -3639,14 +3221,7 @@
           <w:sz w:val="24"/>
           <w:szCs w:val="24"/>
         </w:rPr>
-        <w:t>Category with the most expense</w:t>
-      </w:r>
-      <w:r>
-        <w:rPr>
-          <w:sz w:val="24"/>
-          <w:szCs w:val="24"/>
-        </w:rPr>
-        <w:t xml:space="preserve"> record</w:t>
+        <w:t>Category with the most expense record</w:t>
       </w:r>
     </w:p>
     <w:p>
@@ -3682,14 +3257,7 @@
           <w:sz w:val="24"/>
           <w:szCs w:val="24"/>
         </w:rPr>
-        <w:t xml:space="preserve"> </w:t>
-      </w:r>
-      <w:r>
-        <w:rPr>
-          <w:sz w:val="24"/>
-          <w:szCs w:val="24"/>
-        </w:rPr>
-        <w:t>record</w:t>
+        <w:t xml:space="preserve"> record</w:t>
       </w:r>
     </w:p>
     <w:p>
@@ -4012,16 +3580,7 @@
           <w:sz w:val="24"/>
           <w:szCs w:val="24"/>
         </w:rPr>
-        <w:t>Our IT support professionals will help you reset your forgotten password.  Please call us at 1-800-QUICKSTA or email at</w:t>
-      </w:r>
-      <w:r>
-        <w:rPr>
-          <w:i/>
-          <w:iCs/>
-          <w:sz w:val="24"/>
-          <w:szCs w:val="24"/>
-        </w:rPr>
-        <w:t xml:space="preserve"> </w:t>
+        <w:t xml:space="preserve">Our IT support professionals will help you reset your forgotten password.  Please call us at 1-800-QUICKSTA or email at </w:t>
       </w:r>
       <w:hyperlink r:id="rId15" w:history="1">
         <w:r>
@@ -4032,37 +3591,7 @@
             <w:sz w:val="24"/>
             <w:szCs w:val="24"/>
           </w:rPr>
-          <w:t>H</w:t>
-        </w:r>
-        <w:r>
-          <w:rPr>
-            <w:rStyle w:val="Hyperlink"/>
-            <w:i/>
-            <w:iCs/>
-            <w:sz w:val="24"/>
-            <w:szCs w:val="24"/>
-          </w:rPr>
-          <w:t>elp</w:t>
-        </w:r>
-        <w:r>
-          <w:rPr>
-            <w:rStyle w:val="Hyperlink"/>
-            <w:i/>
-            <w:iCs/>
-            <w:sz w:val="24"/>
-            <w:szCs w:val="24"/>
-          </w:rPr>
-          <w:t>D</w:t>
-        </w:r>
-        <w:r>
-          <w:rPr>
-            <w:rStyle w:val="Hyperlink"/>
-            <w:i/>
-            <w:iCs/>
-            <w:sz w:val="24"/>
-            <w:szCs w:val="24"/>
-          </w:rPr>
-          <w:t>esk@QuickStartFinance.com</w:t>
+          <w:t>HelpDesk@QuickStartFinance.com</w:t>
         </w:r>
       </w:hyperlink>
       <w:r>
@@ -4122,25 +3651,7 @@
           <w:sz w:val="24"/>
           <w:szCs w:val="24"/>
         </w:rPr>
-        <w:t xml:space="preserve">Please reach out to our very friendly customer service.  Please </w:t>
-      </w:r>
-      <w:r>
-        <w:rPr>
-          <w:i/>
-          <w:iCs/>
-          <w:sz w:val="24"/>
-          <w:szCs w:val="24"/>
-        </w:rPr>
-        <w:t>call us at 1-800-QUICKSTA</w:t>
-      </w:r>
-      <w:r>
-        <w:rPr>
-          <w:i/>
-          <w:iCs/>
-          <w:sz w:val="24"/>
-          <w:szCs w:val="24"/>
-        </w:rPr>
-        <w:t xml:space="preserve"> or email us at </w:t>
+        <w:t xml:space="preserve">Please reach out to our very friendly customer service.  Please call us at 1-800-QUICKSTA or email us at </w:t>
       </w:r>
       <w:hyperlink r:id="rId16" w:history="1">
         <w:r>
@@ -4265,23 +3776,7 @@
             <w:sz w:val="24"/>
             <w:szCs w:val="24"/>
           </w:rPr>
-          <w:t>https://www.</w:t>
-        </w:r>
-        <w:r>
-          <w:rPr>
-            <w:rStyle w:val="Hyperlink"/>
-            <w:sz w:val="24"/>
-            <w:szCs w:val="24"/>
-          </w:rPr>
-          <w:t>QuickStartFinance</w:t>
-        </w:r>
-        <w:r>
-          <w:rPr>
-            <w:rStyle w:val="Hyperlink"/>
-            <w:sz w:val="24"/>
-            <w:szCs w:val="24"/>
-          </w:rPr>
-          <w:t>.com/HelpDesk/</w:t>
+          <w:t>https://www.QuickStartFinance.com/HelpDesk/</w:t>
         </w:r>
       </w:hyperlink>
     </w:p>
@@ -5631,6 +5126,7 @@
   <w:style w:type="character" w:default="1" w:styleId="DefaultParagraphFont">
     <w:name w:val="Default Paragraph Font"/>
     <w:uiPriority w:val="1"/>
+    <w:semiHidden/>
     <w:unhideWhenUsed/>
   </w:style>
   <w:style w:type="table" w:default="1" w:styleId="TableNormal">
@@ -5705,6 +5201,18 @@
       <w:color w:val="44546A" w:themeColor="text2"/>
       <w:sz w:val="18"/>
       <w:szCs w:val="18"/>
+    </w:rPr>
+  </w:style>
+  <w:style w:type="character" w:styleId="FollowedHyperlink">
+    <w:name w:val="FollowedHyperlink"/>
+    <w:basedOn w:val="DefaultParagraphFont"/>
+    <w:uiPriority w:val="99"/>
+    <w:semiHidden/>
+    <w:unhideWhenUsed/>
+    <w:rsid w:val="00A15026"/>
+    <w:rPr>
+      <w:color w:val="954F72" w:themeColor="followedHyperlink"/>
+      <w:u w:val="single"/>
     </w:rPr>
   </w:style>
 </w:styles>

</xml_diff>